<commit_message>
changes to handle uyghur
</commit_message>
<xml_diff>
--- a/doc/UTEP-prosody-overview.docx
+++ b/doc/UTEP-prosody-overview.docx
@@ -102,6 +102,39 @@
           <w:lang w:eastAsia="en-US"/>
         </w:rPr>
         <w:t xml:space="preserve"> by Anindita Nath</w:t>
+      </w:r>
+    </w:p>
+    <w:p>
+      <w:pPr>
+        <w:spacing w:line="240" w:lineRule="auto"/>
+        <w:contextualSpacing/>
+        <w:jc w:val="both"/>
+        <w:rPr>
+          <w:lang w:eastAsia="en-US"/>
+        </w:rPr>
+      </w:pPr>
+    </w:p>
+    <w:p>
+      <w:pPr>
+        <w:spacing w:line="240" w:lineRule="auto"/>
+        <w:contextualSpacing/>
+        <w:jc w:val="both"/>
+        <w:rPr>
+          <w:lang w:eastAsia="en-US"/>
+        </w:rPr>
+      </w:pPr>
+      <w:r>
+        <w:rPr>
+          <w:lang w:eastAsia="en-US"/>
+        </w:rPr>
+        <w:t xml:space="preserve">Features not yet complete are in a tiny font, </w:t>
+      </w:r>
+      <w:r>
+        <w:rPr>
+          <w:sz w:val="14"/>
+          <w:lang w:eastAsia="en-US"/>
+        </w:rPr>
+        <w:t>like this.</w:t>
       </w:r>
     </w:p>
     <w:p>
@@ -525,15 +558,6 @@
     </w:p>
     <w:p>
       <w:pPr>
-        <w:spacing w:line="240" w:lineRule="auto"/>
-        <w:jc w:val="both"/>
-        <w:rPr>
-          <w:lang w:eastAsia="en-US"/>
-        </w:rPr>
-      </w:pPr>
-    </w:p>
-    <w:p>
-      <w:pPr>
         <w:pStyle w:val="Heading1"/>
         <w:rPr>
           <w:lang w:eastAsia="en-US"/>
@@ -608,24 +632,6 @@
         </w:rPr>
         <w:t xml:space="preserve">  </w:t>
       </w:r>
-    </w:p>
-    <w:p>
-      <w:pPr>
-        <w:spacing w:line="240" w:lineRule="auto"/>
-        <w:jc w:val="both"/>
-        <w:rPr>
-          <w:lang w:eastAsia="en-US"/>
-        </w:rPr>
-      </w:pPr>
-    </w:p>
-    <w:p>
-      <w:pPr>
-        <w:spacing w:line="240" w:lineRule="auto"/>
-        <w:jc w:val="both"/>
-        <w:rPr>
-          <w:lang w:eastAsia="en-US"/>
-        </w:rPr>
-      </w:pPr>
     </w:p>
     <w:p>
       <w:pPr>
@@ -664,6 +670,7 @@
         <w:rPr>
           <w:lang w:eastAsia="en-US"/>
         </w:rPr>
+        <w:lastRenderedPageBreak/>
         <w:t xml:space="preserve">prosprop()  maps from the prosody to the property values </w:t>
       </w:r>
     </w:p>
@@ -707,19 +714,61 @@
         <w:rPr>
           <w:lang w:eastAsia="en-US"/>
         </w:rPr>
-        <w:t xml:space="preserve">audio file </w:t>
-      </w:r>
-      <w:r>
-        <w:rPr>
-          <w:lang w:eastAsia="en-US"/>
-        </w:rPr>
-        <w:t>for which to infer the properties.  The audio may be at the top level in this directory</w:t>
-      </w:r>
-      <w:r>
-        <w:rPr>
-          <w:lang w:eastAsia="en-US"/>
-        </w:rPr>
-        <w:t xml:space="preserve"> or within subdirectories.  Each </w:t>
+        <w:t>audio file</w:t>
+      </w:r>
+      <w:r>
+        <w:rPr>
+          <w:lang w:eastAsia="en-US"/>
+        </w:rPr>
+        <w:t>(s)</w:t>
+      </w:r>
+      <w:r>
+        <w:rPr>
+          <w:lang w:eastAsia="en-US"/>
+        </w:rPr>
+        <w:t xml:space="preserve"> </w:t>
+      </w:r>
+      <w:r>
+        <w:rPr>
+          <w:lang w:eastAsia="en-US"/>
+        </w:rPr>
+        <w:t xml:space="preserve">that contain the segments </w:t>
+      </w:r>
+      <w:r>
+        <w:rPr>
+          <w:lang w:eastAsia="en-US"/>
+        </w:rPr>
+        <w:t xml:space="preserve">for </w:t>
+      </w:r>
+      <w:r>
+        <w:rPr>
+          <w:lang w:eastAsia="en-US"/>
+        </w:rPr>
+        <w:t xml:space="preserve">which to infer the properties. </w:t>
+      </w:r>
+      <w:r>
+        <w:rPr>
+          <w:lang w:eastAsia="en-US"/>
+        </w:rPr>
+        <w:t xml:space="preserve">The audio </w:t>
+      </w:r>
+      <w:r>
+        <w:rPr>
+          <w:lang w:eastAsia="en-US"/>
+        </w:rPr>
+        <w:t>should</w:t>
+      </w:r>
+      <w:r>
+        <w:rPr>
+          <w:lang w:eastAsia="en-US"/>
+        </w:rPr>
+        <w:t xml:space="preserve"> be at the top level in this directory</w:t>
+      </w:r>
+      <w:r>
+        <w:rPr>
+          <w:lang w:eastAsia="en-US"/>
+        </w:rPr>
+        <w:t xml:space="preserve">.  Each </w:t>
       </w:r>
       <w:r>
         <w:rPr>
@@ -750,6 +799,12 @@
           <w:lang w:eastAsia="en-US"/>
         </w:rPr>
         <w:t>mono, 16 bit, 8000 Hz.</w:t>
+      </w:r>
+      <w:r>
+        <w:rPr>
+          <w:lang w:eastAsia="en-US"/>
+        </w:rPr>
+        <w:t xml:space="preserve"> For conversion hints, see the comments in getSegInfo().</w:t>
       </w:r>
     </w:p>
     <w:p>
@@ -769,7 +824,31 @@
         <w:rPr>
           <w:lang w:eastAsia="en-US"/>
         </w:rPr>
-        <w:t>segInfoDir: The directory containing information on segment starts and ends within each audio file.  This is not needed if each audio file contains only one segment to classify.</w:t>
+        <w:t xml:space="preserve">segInfoDir: The directory containing information on segment starts and ends within each audio file.  </w:t>
+      </w:r>
+      <w:r>
+        <w:rPr>
+          <w:lang w:eastAsia="en-US"/>
+        </w:rPr>
+        <w:t xml:space="preserve"> There are a </w:t>
+      </w:r>
+      <w:r>
+        <w:rPr>
+          <w:lang w:eastAsia="en-US"/>
+        </w:rPr>
+        <w:t>several</w:t>
+      </w:r>
+      <w:r>
+        <w:rPr>
+          <w:lang w:eastAsia="en-US"/>
+        </w:rPr>
+        <w:t xml:space="preserve"> of possible formats; </w:t>
+      </w:r>
+      <w:r>
+        <w:rPr>
+          <w:lang w:eastAsia="en-US"/>
+        </w:rPr>
+        <w:t>see the comments in getSegInfo().</w:t>
       </w:r>
     </w:p>
     <w:p>
@@ -1210,13 +1289,13 @@
         <w:spacing w:line="240" w:lineRule="auto"/>
         <w:jc w:val="both"/>
         <w:rPr>
-          <w:sz w:val="14"/>
-          <w:lang w:eastAsia="en-US"/>
-        </w:rPr>
-      </w:pPr>
-      <w:r>
-        <w:rPr>
-          <w:sz w:val="14"/>
+          <w:sz w:val="16"/>
+          <w:lang w:eastAsia="en-US"/>
+        </w:rPr>
+      </w:pPr>
+      <w:r>
+        <w:rPr>
+          <w:sz w:val="16"/>
           <w:lang w:eastAsia="en-US"/>
         </w:rPr>
         <w:t xml:space="preserve">j   -- write a json file </w:t>
@@ -1232,11 +1311,13 @@
         <w:spacing w:line="240" w:lineRule="auto"/>
         <w:jc w:val="both"/>
         <w:rPr>
-          <w:lang w:eastAsia="en-US"/>
-        </w:rPr>
-      </w:pPr>
-      <w:r>
-        <w:rPr>
+          <w:sz w:val="16"/>
+          <w:lang w:eastAsia="en-US"/>
+        </w:rPr>
+      </w:pPr>
+      <w:r>
+        <w:rPr>
+          <w:sz w:val="16"/>
           <w:lang w:eastAsia="en-US"/>
         </w:rPr>
         <w:t>u --  output user-facing stances instead of raw stances</w:t>
@@ -1777,6 +1858,7 @@
         <w:rPr>
           <w:lang w:eastAsia="en-US"/>
         </w:rPr>
+        <w:lastRenderedPageBreak/>
         <w:t>Run M</w:t>
       </w:r>
       <w:r>
@@ -1953,7 +2035,6 @@
           <w:sz w:val="14"/>
           <w:lang w:eastAsia="en-US"/>
         </w:rPr>
-        <w:lastRenderedPageBreak/>
         <w:t xml:space="preserve">Install Matlab/Python Engine: </w:t>
       </w:r>
       <w:hyperlink r:id="rId15" w:history="1">
@@ -3927,16 +4008,55 @@
         <w:rPr>
           <w:lang w:eastAsia="en-US"/>
         </w:rPr>
-        <w:t xml:space="preserve">Creating a prosody-property mapping file (ppm file) can be done using makePPM.m.  This handles a couple of annotation formats and a couple of directory structures, but if your data is organized differently, you’ll need to make adjustments.  In general, UTEP intends to </w:t>
-      </w:r>
-      <w:r>
-        <w:rPr>
-          <w:lang w:eastAsia="en-US"/>
-        </w:rPr>
-        <w:t>produce new ppm files as needed, for example for a new Lorelei incident language, and release them at the stance website</w:t>
+        <w:t xml:space="preserve">In general, UTEP intends to </w:t>
+      </w:r>
+      <w:r>
+        <w:rPr>
+          <w:lang w:eastAsia="en-US"/>
+        </w:rPr>
+        <w:t>release</w:t>
+      </w:r>
+      <w:r>
+        <w:rPr>
+          <w:lang w:eastAsia="en-US"/>
+        </w:rPr>
+        <w:t xml:space="preserve"> new prosody-property mapping</w:t>
+      </w:r>
+      <w:r>
+        <w:rPr>
+          <w:lang w:eastAsia="en-US"/>
+        </w:rPr>
+        <w:t xml:space="preserve"> (</w:t>
+      </w:r>
+      <w:r>
+        <w:rPr>
+          <w:lang w:eastAsia="en-US"/>
+        </w:rPr>
+        <w:t>ppm</w:t>
+      </w:r>
+      <w:r>
+        <w:rPr>
+          <w:lang w:eastAsia="en-US"/>
+        </w:rPr>
+        <w:t>)</w:t>
+      </w:r>
+      <w:r>
+        <w:rPr>
+          <w:lang w:eastAsia="en-US"/>
+        </w:rPr>
+        <w:t xml:space="preserve"> files as needed, for example for a new Lorelei incident language, at the stance website</w:t>
       </w:r>
       <w:r>
         <w:t xml:space="preserve">. </w:t>
+      </w:r>
+      <w:r>
+        <w:t xml:space="preserve"> If you wish to do this yourself, use</w:t>
+      </w:r>
+      <w:r>
+        <w:rPr>
+          <w:lang w:eastAsia="en-US"/>
+        </w:rPr>
+        <w:t xml:space="preserve"> makePPM.m.  This handles a couple of annotation formats and a couple of directory structures, but if your data is organized differently, you’ll need to make adjustments.  </w:t>
       </w:r>
     </w:p>
     <w:p>
@@ -4019,6 +4139,7 @@
         <w:rPr>
           <w:b/>
         </w:rPr>
+        <w:lastRenderedPageBreak/>
         <w:t>f</w:t>
       </w:r>
       <w:r>
@@ -4164,8 +4285,6 @@
       <w:r>
         <w:t>segment, where e</w:t>
       </w:r>
-      <w:bookmarkStart w:id="0" w:name="_GoBack"/>
-      <w:bookmarkEnd w:id="0"/>
       <w:r>
         <w:t>ach struct inclu</w:t>
       </w:r>
@@ -4317,6 +4436,17 @@
     </w:p>
     <w:p>
       <w:pPr>
+        <w:pStyle w:val="ListParagraph"/>
+        <w:spacing w:line="240" w:lineRule="auto"/>
+        <w:ind w:left="1800"/>
+        <w:jc w:val="both"/>
+        <w:rPr>
+          <w:b/>
+        </w:rPr>
+      </w:pPr>
+    </w:p>
+    <w:p>
+      <w:pPr>
         <w:pStyle w:val="Heading1"/>
         <w:rPr>
           <w:lang w:eastAsia="en-US"/>
@@ -4326,6 +4456,215 @@
         <w:rPr>
           <w:lang w:eastAsia="en-US"/>
         </w:rPr>
+        <w:t xml:space="preserve">Input-format notes </w:t>
+      </w:r>
+    </w:p>
+    <w:p>
+      <w:pPr>
+        <w:spacing w:line="240" w:lineRule="auto"/>
+        <w:jc w:val="both"/>
+      </w:pPr>
+      <w:r>
+        <w:t>Universally our task involves news segments within broadcasts,</w:t>
+      </w:r>
+      <w:r>
+        <w:t xml:space="preserve"> </w:t>
+      </w:r>
+      <w:r>
+        <w:t xml:space="preserve">  but there are two formats for this </w:t>
+      </w:r>
+    </w:p>
+    <w:p>
+      <w:pPr>
+        <w:pStyle w:val="ListParagraph"/>
+        <w:numPr>
+          <w:ilvl w:val="0"/>
+          <w:numId w:val="33"/>
+        </w:numPr>
+        <w:spacing w:line="240" w:lineRule="auto"/>
+        <w:jc w:val="both"/>
+      </w:pPr>
+      <w:r>
+        <w:t>UTEP has each broadcast in a file, with</w:t>
+      </w:r>
+      <w:r>
+        <w:t xml:space="preserve"> </w:t>
+      </w:r>
+      <w:r>
+        <w:t>segment start/en</w:t>
+      </w:r>
+      <w:r>
+        <w:t>d times marked by the annotators, and thus in csv files.  Regarding their format, see the comments in readStanceSpreadsheet.m</w:t>
+      </w:r>
+    </w:p>
+    <w:p>
+      <w:pPr>
+        <w:pStyle w:val="ListParagraph"/>
+        <w:numPr>
+          <w:ilvl w:val="0"/>
+          <w:numId w:val="33"/>
+        </w:numPr>
+        <w:spacing w:line="240" w:lineRule="auto"/>
+        <w:jc w:val="both"/>
+      </w:pPr>
+      <w:r>
+        <w:t xml:space="preserve"> LDC/Appen delivers each segment as a file, with broadcast provenance indicated by the directory structure and filenames</w:t>
+      </w:r>
+      <w:r>
+        <w:t xml:space="preserve">.  Fortunately the segment start/end times, relative to the broadcast, were also marked by the stance annotators.  This is not true for the situation-frame annotations, so we may need to do some extra work there. </w:t>
+      </w:r>
+    </w:p>
+    <w:p>
+      <w:pPr>
+        <w:spacing w:line="240" w:lineRule="auto"/>
+        <w:jc w:val="both"/>
+      </w:pPr>
+      <w:r>
+        <w:t xml:space="preserve">In the past for LDC/Appen data, we've processed each </w:t>
+      </w:r>
+      <w:r>
+        <w:t xml:space="preserve">segment </w:t>
+      </w:r>
+      <w:r>
+        <w:t>file individually, but this loses inform</w:t>
+      </w:r>
+      <w:r>
+        <w:t xml:space="preserve">ation.  Specifically </w:t>
+      </w:r>
+      <w:r>
+        <w:t>the normalization parameters</w:t>
+      </w:r>
+      <w:r>
+        <w:t xml:space="preserve"> get computed over too-short segments, rather than entire broadcasts.  Also, less critically, many </w:t>
+      </w:r>
+      <w:r>
+        <w:t xml:space="preserve">prosodic features </w:t>
+      </w:r>
+      <w:r>
+        <w:t xml:space="preserve">are mostly invalid near segment starts and ends.  </w:t>
+      </w:r>
+      <w:r>
+        <w:t xml:space="preserve"> So we need to concatenate the files to recreate the broadcasts</w:t>
+      </w:r>
+      <w:r>
+        <w:t xml:space="preserve">.  Then, provided the segments start ends are available, and they are (see above), everything goes smoothly: it </w:t>
+      </w:r>
+      <w:r>
+        <w:t>process</w:t>
+      </w:r>
+      <w:r>
+        <w:t>es</w:t>
+      </w:r>
+      <w:r>
+        <w:t>/normalize</w:t>
+      </w:r>
+      <w:r>
+        <w:t>s</w:t>
+      </w:r>
+      <w:r>
+        <w:t xml:space="preserve"> per broadcast, then pull</w:t>
+      </w:r>
+      <w:r>
+        <w:t>s</w:t>
+      </w:r>
+      <w:r>
+        <w:t xml:space="preserve"> out the</w:t>
+      </w:r>
+      <w:r>
+        <w:t xml:space="preserve"> </w:t>
+      </w:r>
+      <w:r>
+        <w:t>features for each news segment, using featuresForSegment</w:t>
+      </w:r>
+      <w:r>
+        <w:t>().</w:t>
+      </w:r>
+    </w:p>
+    <w:p>
+      <w:pPr>
+        <w:spacing w:line="240" w:lineRule="auto"/>
+        <w:jc w:val="both"/>
+      </w:pPr>
+      <w:r>
+        <w:t xml:space="preserve">To prepare for this takes a preliminary step.  </w:t>
+      </w:r>
+      <w:r>
+        <w:t>Since a typical LDC/Appen path is</w:t>
+      </w:r>
+    </w:p>
+    <w:p>
+      <w:pPr>
+        <w:spacing w:line="240" w:lineRule="auto"/>
+        <w:ind w:firstLine="720"/>
+        <w:jc w:val="both"/>
+      </w:pPr>
+      <w:r>
+        <w:t xml:space="preserve"> IL3_EVAL_AUDIO/001/AUDIO/IL3_EVAL_001_001.flac </w:t>
+      </w:r>
+    </w:p>
+    <w:p>
+      <w:pPr>
+        <w:spacing w:line="240" w:lineRule="auto"/>
+        <w:jc w:val="both"/>
+      </w:pPr>
+      <w:r>
+        <w:t>This requires us to concatenate using, e.g.:</w:t>
+      </w:r>
+    </w:p>
+    <w:p>
+      <w:pPr>
+        <w:spacing w:line="240" w:lineRule="auto"/>
+        <w:ind w:firstLine="720"/>
+        <w:jc w:val="both"/>
+      </w:pPr>
+      <w:r>
+        <w:t>sox  001/AUDIO/*flac -r 8000 concat001.au</w:t>
+      </w:r>
+    </w:p>
+    <w:p>
+      <w:pPr>
+        <w:spacing w:line="240" w:lineRule="auto"/>
+        <w:jc w:val="both"/>
+      </w:pPr>
+      <w:r>
+        <w:t xml:space="preserve">and so on </w:t>
+      </w:r>
+      <w:r>
+        <w:t>for 002 etc, which is best done b</w:t>
+      </w:r>
+      <w:r>
+        <w:t>y ls &gt; shellscript then editing</w:t>
+      </w:r>
+      <w:r>
+        <w:t xml:space="preserve"> to add the sox commands</w:t>
+      </w:r>
+      <w:r>
+        <w:t xml:space="preserve">, then running </w:t>
+      </w:r>
+      <w:r>
+        <w:t>it.  That is, this conversion is best done outside matlab.</w:t>
+      </w:r>
+      <w:bookmarkStart w:id="0" w:name="_GoBack"/>
+      <w:bookmarkEnd w:id="0"/>
+    </w:p>
+    <w:p>
+      <w:pPr>
+        <w:spacing w:line="240" w:lineRule="auto"/>
+        <w:jc w:val="both"/>
+      </w:pPr>
+    </w:p>
+    <w:p>
+      <w:pPr>
+        <w:pStyle w:val="Heading1"/>
+        <w:rPr>
+          <w:lang w:eastAsia="en-US"/>
+        </w:rPr>
+      </w:pPr>
+      <w:r>
+        <w:rPr>
+          <w:lang w:eastAsia="en-US"/>
+        </w:rPr>
+        <w:lastRenderedPageBreak/>
         <w:t xml:space="preserve">Matlab-Python Integration </w:t>
       </w:r>
       <w:r>
@@ -4742,7 +5081,7 @@
           <w:rPr>
             <w:noProof/>
           </w:rPr>
-          <w:t>4</w:t>
+          <w:t>6</w:t>
         </w:r>
         <w:r>
           <w:rPr>
@@ -6410,6 +6749,118 @@
     </w:lvl>
   </w:abstractNum>
   <w:abstractNum w:abstractNumId="25">
+    <w:nsid w:val="667E3E1E"/>
+    <w:multiLevelType w:val="hybridMultilevel"/>
+    <w:tmpl w:val="BEEE5230"/>
+    <w:lvl w:ilvl="0" w:tplc="CEDA353C">
+      <w:numFmt w:val="bullet"/>
+      <w:lvlText w:val="-"/>
+      <w:lvlJc w:val="left"/>
+      <w:pPr>
+        <w:ind w:left="720" w:hanging="360"/>
+      </w:pPr>
+      <w:rPr>
+        <w:rFonts w:ascii="Corbel" w:eastAsiaTheme="minorEastAsia" w:hAnsi="Corbel" w:cstheme="minorBidi" w:hint="default"/>
+      </w:rPr>
+    </w:lvl>
+    <w:lvl w:ilvl="1" w:tplc="04090003" w:tentative="1">
+      <w:start w:val="1"/>
+      <w:numFmt w:val="bullet"/>
+      <w:lvlText w:val="o"/>
+      <w:lvlJc w:val="left"/>
+      <w:pPr>
+        <w:ind w:left="1440" w:hanging="360"/>
+      </w:pPr>
+      <w:rPr>
+        <w:rFonts w:ascii="Courier New" w:hAnsi="Courier New" w:cs="Courier New" w:hint="default"/>
+      </w:rPr>
+    </w:lvl>
+    <w:lvl w:ilvl="2" w:tplc="04090005" w:tentative="1">
+      <w:start w:val="1"/>
+      <w:numFmt w:val="bullet"/>
+      <w:lvlText w:val=""/>
+      <w:lvlJc w:val="left"/>
+      <w:pPr>
+        <w:ind w:left="2160" w:hanging="360"/>
+      </w:pPr>
+      <w:rPr>
+        <w:rFonts w:ascii="Wingdings" w:hAnsi="Wingdings" w:hint="default"/>
+      </w:rPr>
+    </w:lvl>
+    <w:lvl w:ilvl="3" w:tplc="04090001" w:tentative="1">
+      <w:start w:val="1"/>
+      <w:numFmt w:val="bullet"/>
+      <w:lvlText w:val=""/>
+      <w:lvlJc w:val="left"/>
+      <w:pPr>
+        <w:ind w:left="2880" w:hanging="360"/>
+      </w:pPr>
+      <w:rPr>
+        <w:rFonts w:ascii="Symbol" w:hAnsi="Symbol" w:hint="default"/>
+      </w:rPr>
+    </w:lvl>
+    <w:lvl w:ilvl="4" w:tplc="04090003" w:tentative="1">
+      <w:start w:val="1"/>
+      <w:numFmt w:val="bullet"/>
+      <w:lvlText w:val="o"/>
+      <w:lvlJc w:val="left"/>
+      <w:pPr>
+        <w:ind w:left="3600" w:hanging="360"/>
+      </w:pPr>
+      <w:rPr>
+        <w:rFonts w:ascii="Courier New" w:hAnsi="Courier New" w:cs="Courier New" w:hint="default"/>
+      </w:rPr>
+    </w:lvl>
+    <w:lvl w:ilvl="5" w:tplc="04090005" w:tentative="1">
+      <w:start w:val="1"/>
+      <w:numFmt w:val="bullet"/>
+      <w:lvlText w:val=""/>
+      <w:lvlJc w:val="left"/>
+      <w:pPr>
+        <w:ind w:left="4320" w:hanging="360"/>
+      </w:pPr>
+      <w:rPr>
+        <w:rFonts w:ascii="Wingdings" w:hAnsi="Wingdings" w:hint="default"/>
+      </w:rPr>
+    </w:lvl>
+    <w:lvl w:ilvl="6" w:tplc="04090001" w:tentative="1">
+      <w:start w:val="1"/>
+      <w:numFmt w:val="bullet"/>
+      <w:lvlText w:val=""/>
+      <w:lvlJc w:val="left"/>
+      <w:pPr>
+        <w:ind w:left="5040" w:hanging="360"/>
+      </w:pPr>
+      <w:rPr>
+        <w:rFonts w:ascii="Symbol" w:hAnsi="Symbol" w:hint="default"/>
+      </w:rPr>
+    </w:lvl>
+    <w:lvl w:ilvl="7" w:tplc="04090003" w:tentative="1">
+      <w:start w:val="1"/>
+      <w:numFmt w:val="bullet"/>
+      <w:lvlText w:val="o"/>
+      <w:lvlJc w:val="left"/>
+      <w:pPr>
+        <w:ind w:left="5760" w:hanging="360"/>
+      </w:pPr>
+      <w:rPr>
+        <w:rFonts w:ascii="Courier New" w:hAnsi="Courier New" w:cs="Courier New" w:hint="default"/>
+      </w:rPr>
+    </w:lvl>
+    <w:lvl w:ilvl="8" w:tplc="04090005" w:tentative="1">
+      <w:start w:val="1"/>
+      <w:numFmt w:val="bullet"/>
+      <w:lvlText w:val=""/>
+      <w:lvlJc w:val="left"/>
+      <w:pPr>
+        <w:ind w:left="6480" w:hanging="360"/>
+      </w:pPr>
+      <w:rPr>
+        <w:rFonts w:ascii="Wingdings" w:hAnsi="Wingdings" w:hint="default"/>
+      </w:rPr>
+    </w:lvl>
+  </w:abstractNum>
+  <w:abstractNum w:abstractNumId="26">
     <w:nsid w:val="71495E5F"/>
     <w:multiLevelType w:val="hybridMultilevel"/>
     <w:tmpl w:val="71A08146"/>
@@ -6522,7 +6973,7 @@
       </w:rPr>
     </w:lvl>
   </w:abstractNum>
-  <w:abstractNum w:abstractNumId="26">
+  <w:abstractNum w:abstractNumId="27">
     <w:nsid w:val="735D1288"/>
     <w:multiLevelType w:val="multilevel"/>
     <w:tmpl w:val="0409001D"/>
@@ -6608,7 +7059,7 @@
       </w:pPr>
     </w:lvl>
   </w:abstractNum>
-  <w:abstractNum w:abstractNumId="27">
+  <w:abstractNum w:abstractNumId="28">
     <w:nsid w:val="76421687"/>
     <w:multiLevelType w:val="multilevel"/>
     <w:tmpl w:val="0409001D"/>
@@ -6694,7 +7145,7 @@
       </w:pPr>
     </w:lvl>
   </w:abstractNum>
-  <w:abstractNum w:abstractNumId="28">
+  <w:abstractNum w:abstractNumId="29">
     <w:nsid w:val="7A2C3EB3"/>
     <w:multiLevelType w:val="multilevel"/>
     <w:tmpl w:val="84B46318"/>
@@ -6781,7 +7232,7 @@
       </w:pPr>
     </w:lvl>
   </w:abstractNum>
-  <w:abstractNum w:abstractNumId="29">
+  <w:abstractNum w:abstractNumId="30">
     <w:nsid w:val="7DF56515"/>
     <w:multiLevelType w:val="hybridMultilevel"/>
     <w:tmpl w:val="CC044060"/>
@@ -6870,7 +7321,7 @@
       </w:pPr>
     </w:lvl>
   </w:abstractNum>
-  <w:abstractNum w:abstractNumId="30">
+  <w:abstractNum w:abstractNumId="31">
     <w:nsid w:val="7F3A1AB1"/>
     <w:multiLevelType w:val="multilevel"/>
     <w:tmpl w:val="04090023"/>
@@ -6957,7 +7408,7 @@
       </w:pPr>
     </w:lvl>
   </w:abstractNum>
-  <w:abstractNum w:abstractNumId="31">
+  <w:abstractNum w:abstractNumId="32">
     <w:nsid w:val="7F4C554F"/>
     <w:multiLevelType w:val="hybridMultilevel"/>
     <w:tmpl w:val="DB840C9A"/>
@@ -7059,16 +7510,16 @@
     <w:abstractNumId w:val="14"/>
   </w:num>
   <w:num w:numId="5">
+    <w:abstractNumId w:val="28"/>
+  </w:num>
+  <w:num w:numId="6">
+    <w:abstractNumId w:val="29"/>
+  </w:num>
+  <w:num w:numId="7">
     <w:abstractNumId w:val="27"/>
   </w:num>
-  <w:num w:numId="6">
-    <w:abstractNumId w:val="28"/>
-  </w:num>
-  <w:num w:numId="7">
-    <w:abstractNumId w:val="26"/>
-  </w:num>
   <w:num w:numId="8">
-    <w:abstractNumId w:val="30"/>
+    <w:abstractNumId w:val="31"/>
   </w:num>
   <w:num w:numId="9">
     <w:abstractNumId w:val="9"/>
@@ -7107,7 +7558,7 @@
     <w:abstractNumId w:val="22"/>
   </w:num>
   <w:num w:numId="21">
-    <w:abstractNumId w:val="29"/>
+    <w:abstractNumId w:val="30"/>
   </w:num>
   <w:num w:numId="22">
     <w:abstractNumId w:val="11"/>
@@ -7119,10 +7570,10 @@
     <w:abstractNumId w:val="17"/>
   </w:num>
   <w:num w:numId="25">
-    <w:abstractNumId w:val="25"/>
+    <w:abstractNumId w:val="26"/>
   </w:num>
   <w:num w:numId="26">
-    <w:abstractNumId w:val="31"/>
+    <w:abstractNumId w:val="32"/>
   </w:num>
   <w:num w:numId="27">
     <w:abstractNumId w:val="12"/>
@@ -7141,6 +7592,9 @@
   </w:num>
   <w:num w:numId="32">
     <w:abstractNumId w:val="16"/>
+  </w:num>
+  <w:num w:numId="33">
+    <w:abstractNumId w:val="25"/>
   </w:num>
 </w:numbering>
 </file>
@@ -8834,6 +9288,141 @@
 </file>
 
 <file path=customXml/item1.xml><?xml version="1.0" encoding="utf-8"?>
+<p:properties xmlns:p="http://schemas.microsoft.com/office/2006/metadata/properties" xmlns:xsi="http://www.w3.org/2001/XMLSchema-instance" xmlns:pc="http://schemas.microsoft.com/office/infopath/2007/PartnerControls">
+  <documentManagement>
+    <APDescription xmlns="4873beb7-5857-4685-be1f-d57550cc96cc" xsi:nil="true"/>
+    <AssetExpire xmlns="4873beb7-5857-4685-be1f-d57550cc96cc">2029-01-01T08:00:00+00:00</AssetExpire>
+    <CampaignTagsTaxHTField0 xmlns="4873beb7-5857-4685-be1f-d57550cc96cc">
+      <Terms xmlns="http://schemas.microsoft.com/office/infopath/2007/PartnerControls"/>
+    </CampaignTagsTaxHTField0>
+    <IntlLangReviewDate xmlns="4873beb7-5857-4685-be1f-d57550cc96cc" xsi:nil="true"/>
+    <TPFriendlyName xmlns="4873beb7-5857-4685-be1f-d57550cc96cc" xsi:nil="true"/>
+    <IntlLangReview xmlns="4873beb7-5857-4685-be1f-d57550cc96cc">false</IntlLangReview>
+    <LocLastLocAttemptVersionLookup xmlns="4873beb7-5857-4685-be1f-d57550cc96cc">864570</LocLastLocAttemptVersionLookup>
+    <PolicheckWords xmlns="4873beb7-5857-4685-be1f-d57550cc96cc" xsi:nil="true"/>
+    <SubmitterId xmlns="4873beb7-5857-4685-be1f-d57550cc96cc" xsi:nil="true"/>
+    <AcquiredFrom xmlns="4873beb7-5857-4685-be1f-d57550cc96cc">Internal MS</AcquiredFrom>
+    <EditorialStatus xmlns="4873beb7-5857-4685-be1f-d57550cc96cc">Complete</EditorialStatus>
+    <Markets xmlns="4873beb7-5857-4685-be1f-d57550cc96cc"/>
+    <OriginAsset xmlns="4873beb7-5857-4685-be1f-d57550cc96cc" xsi:nil="true"/>
+    <AssetStart xmlns="4873beb7-5857-4685-be1f-d57550cc96cc">2012-11-01T04:53:00+00:00</AssetStart>
+    <FriendlyTitle xmlns="4873beb7-5857-4685-be1f-d57550cc96cc" xsi:nil="true"/>
+    <MarketSpecific xmlns="4873beb7-5857-4685-be1f-d57550cc96cc">false</MarketSpecific>
+    <TPNamespace xmlns="4873beb7-5857-4685-be1f-d57550cc96cc" xsi:nil="true"/>
+    <PublishStatusLookup xmlns="4873beb7-5857-4685-be1f-d57550cc96cc">
+      <Value>1655138</Value>
+    </PublishStatusLookup>
+    <APAuthor xmlns="4873beb7-5857-4685-be1f-d57550cc96cc">
+      <UserInfo>
+        <DisplayName>MIDDLEEAST\v-keerth</DisplayName>
+        <AccountId>2799</AccountId>
+        <AccountType/>
+      </UserInfo>
+    </APAuthor>
+    <TPCommandLine xmlns="4873beb7-5857-4685-be1f-d57550cc96cc" xsi:nil="true"/>
+    <IntlLangReviewer xmlns="4873beb7-5857-4685-be1f-d57550cc96cc" xsi:nil="true"/>
+    <OpenTemplate xmlns="4873beb7-5857-4685-be1f-d57550cc96cc">true</OpenTemplate>
+    <CSXSubmissionDate xmlns="4873beb7-5857-4685-be1f-d57550cc96cc" xsi:nil="true"/>
+    <TaxCatchAll xmlns="4873beb7-5857-4685-be1f-d57550cc96cc"/>
+    <Manager xmlns="4873beb7-5857-4685-be1f-d57550cc96cc" xsi:nil="true"/>
+    <NumericId xmlns="4873beb7-5857-4685-be1f-d57550cc96cc" xsi:nil="true"/>
+    <ParentAssetId xmlns="4873beb7-5857-4685-be1f-d57550cc96cc" xsi:nil="true"/>
+    <OriginalSourceMarket xmlns="4873beb7-5857-4685-be1f-d57550cc96cc" xsi:nil="true"/>
+    <ApprovalStatus xmlns="4873beb7-5857-4685-be1f-d57550cc96cc">InProgress</ApprovalStatus>
+    <TPComponent xmlns="4873beb7-5857-4685-be1f-d57550cc96cc" xsi:nil="true"/>
+    <EditorialTags xmlns="4873beb7-5857-4685-be1f-d57550cc96cc" xsi:nil="true"/>
+    <TPExecutable xmlns="4873beb7-5857-4685-be1f-d57550cc96cc" xsi:nil="true"/>
+    <TPLaunchHelpLink xmlns="4873beb7-5857-4685-be1f-d57550cc96cc" xsi:nil="true"/>
+    <LocComments xmlns="4873beb7-5857-4685-be1f-d57550cc96cc" xsi:nil="true"/>
+    <LocRecommendedHandoff xmlns="4873beb7-5857-4685-be1f-d57550cc96cc" xsi:nil="true"/>
+    <SourceTitle xmlns="4873beb7-5857-4685-be1f-d57550cc96cc" xsi:nil="true"/>
+    <CSXUpdate xmlns="4873beb7-5857-4685-be1f-d57550cc96cc">false</CSXUpdate>
+    <IntlLocPriority xmlns="4873beb7-5857-4685-be1f-d57550cc96cc" xsi:nil="true"/>
+    <UAProjectedTotalWords xmlns="4873beb7-5857-4685-be1f-d57550cc96cc" xsi:nil="true"/>
+    <AssetType xmlns="4873beb7-5857-4685-be1f-d57550cc96cc">TP</AssetType>
+    <MachineTranslated xmlns="4873beb7-5857-4685-be1f-d57550cc96cc">false</MachineTranslated>
+    <OutputCachingOn xmlns="4873beb7-5857-4685-be1f-d57550cc96cc">false</OutputCachingOn>
+    <TemplateStatus xmlns="4873beb7-5857-4685-be1f-d57550cc96cc">Complete</TemplateStatus>
+    <IsSearchable xmlns="4873beb7-5857-4685-be1f-d57550cc96cc">true</IsSearchable>
+    <ContentItem xmlns="4873beb7-5857-4685-be1f-d57550cc96cc" xsi:nil="true"/>
+    <HandoffToMSDN xmlns="4873beb7-5857-4685-be1f-d57550cc96cc" xsi:nil="true"/>
+    <ShowIn xmlns="4873beb7-5857-4685-be1f-d57550cc96cc">Show everywhere</ShowIn>
+    <ThumbnailAssetId xmlns="4873beb7-5857-4685-be1f-d57550cc96cc" xsi:nil="true"/>
+    <UALocComments xmlns="4873beb7-5857-4685-be1f-d57550cc96cc" xsi:nil="true"/>
+    <UALocRecommendation xmlns="4873beb7-5857-4685-be1f-d57550cc96cc">Localize</UALocRecommendation>
+    <LastModifiedDateTime xmlns="4873beb7-5857-4685-be1f-d57550cc96cc" xsi:nil="true"/>
+    <LegacyData xmlns="4873beb7-5857-4685-be1f-d57550cc96cc" xsi:nil="true"/>
+    <LocManualTestRequired xmlns="4873beb7-5857-4685-be1f-d57550cc96cc">false</LocManualTestRequired>
+    <LocMarketGroupTiers2 xmlns="4873beb7-5857-4685-be1f-d57550cc96cc" xsi:nil="true"/>
+    <ClipArtFilename xmlns="4873beb7-5857-4685-be1f-d57550cc96cc" xsi:nil="true"/>
+    <TPApplication xmlns="4873beb7-5857-4685-be1f-d57550cc96cc" xsi:nil="true"/>
+    <CSXHash xmlns="4873beb7-5857-4685-be1f-d57550cc96cc" xsi:nil="true"/>
+    <DirectSourceMarket xmlns="4873beb7-5857-4685-be1f-d57550cc96cc" xsi:nil="true"/>
+    <PrimaryImageGen xmlns="4873beb7-5857-4685-be1f-d57550cc96cc">true</PrimaryImageGen>
+    <PlannedPubDate xmlns="4873beb7-5857-4685-be1f-d57550cc96cc" xsi:nil="true"/>
+    <CSXSubmissionMarket xmlns="4873beb7-5857-4685-be1f-d57550cc96cc" xsi:nil="true"/>
+    <Downloads xmlns="4873beb7-5857-4685-be1f-d57550cc96cc">0</Downloads>
+    <ArtSampleDocs xmlns="4873beb7-5857-4685-be1f-d57550cc96cc" xsi:nil="true"/>
+    <TrustLevel xmlns="4873beb7-5857-4685-be1f-d57550cc96cc">1 Microsoft Managed Content</TrustLevel>
+    <BlockPublish xmlns="4873beb7-5857-4685-be1f-d57550cc96cc">false</BlockPublish>
+    <TPLaunchHelpLinkType xmlns="4873beb7-5857-4685-be1f-d57550cc96cc">Template</TPLaunchHelpLinkType>
+    <LocalizationTagsTaxHTField0 xmlns="4873beb7-5857-4685-be1f-d57550cc96cc">
+      <Terms xmlns="http://schemas.microsoft.com/office/infopath/2007/PartnerControls"/>
+    </LocalizationTagsTaxHTField0>
+    <BusinessGroup xmlns="4873beb7-5857-4685-be1f-d57550cc96cc" xsi:nil="true"/>
+    <Providers xmlns="4873beb7-5857-4685-be1f-d57550cc96cc" xsi:nil="true"/>
+    <TemplateTemplateType xmlns="4873beb7-5857-4685-be1f-d57550cc96cc">Word Document Template</TemplateTemplateType>
+    <TimesCloned xmlns="4873beb7-5857-4685-be1f-d57550cc96cc" xsi:nil="true"/>
+    <TPAppVersion xmlns="4873beb7-5857-4685-be1f-d57550cc96cc" xsi:nil="true"/>
+    <VoteCount xmlns="4873beb7-5857-4685-be1f-d57550cc96cc" xsi:nil="true"/>
+    <AverageRating xmlns="4873beb7-5857-4685-be1f-d57550cc96cc" xsi:nil="true"/>
+    <FeatureTagsTaxHTField0 xmlns="4873beb7-5857-4685-be1f-d57550cc96cc">
+      <Terms xmlns="http://schemas.microsoft.com/office/infopath/2007/PartnerControls"/>
+    </FeatureTagsTaxHTField0>
+    <Provider xmlns="4873beb7-5857-4685-be1f-d57550cc96cc" xsi:nil="true"/>
+    <UACurrentWords xmlns="4873beb7-5857-4685-be1f-d57550cc96cc" xsi:nil="true"/>
+    <AssetId xmlns="4873beb7-5857-4685-be1f-d57550cc96cc">TP103749966</AssetId>
+    <TPClientViewer xmlns="4873beb7-5857-4685-be1f-d57550cc96cc" xsi:nil="true"/>
+    <DSATActionTaken xmlns="4873beb7-5857-4685-be1f-d57550cc96cc" xsi:nil="true"/>
+    <APEditor xmlns="4873beb7-5857-4685-be1f-d57550cc96cc">
+      <UserInfo>
+        <DisplayName/>
+        <AccountId xsi:nil="true"/>
+        <AccountType/>
+      </UserInfo>
+    </APEditor>
+    <TPInstallLocation xmlns="4873beb7-5857-4685-be1f-d57550cc96cc" xsi:nil="true"/>
+    <OOCacheId xmlns="4873beb7-5857-4685-be1f-d57550cc96cc" xsi:nil="true"/>
+    <IsDeleted xmlns="4873beb7-5857-4685-be1f-d57550cc96cc">false</IsDeleted>
+    <PublishTargets xmlns="4873beb7-5857-4685-be1f-d57550cc96cc">OfficeOnlineVNext</PublishTargets>
+    <ApprovalLog xmlns="4873beb7-5857-4685-be1f-d57550cc96cc" xsi:nil="true"/>
+    <BugNumber xmlns="4873beb7-5857-4685-be1f-d57550cc96cc" xsi:nil="true"/>
+    <CrawlForDependencies xmlns="4873beb7-5857-4685-be1f-d57550cc96cc">false</CrawlForDependencies>
+    <InternalTagsTaxHTField0 xmlns="4873beb7-5857-4685-be1f-d57550cc96cc">
+      <Terms xmlns="http://schemas.microsoft.com/office/infopath/2007/PartnerControls"/>
+    </InternalTagsTaxHTField0>
+    <LastHandOff xmlns="4873beb7-5857-4685-be1f-d57550cc96cc" xsi:nil="true"/>
+    <Milestone xmlns="4873beb7-5857-4685-be1f-d57550cc96cc" xsi:nil="true"/>
+    <OriginalRelease xmlns="4873beb7-5857-4685-be1f-d57550cc96cc">15</OriginalRelease>
+    <RecommendationsModifier xmlns="4873beb7-5857-4685-be1f-d57550cc96cc" xsi:nil="true"/>
+    <ScenarioTagsTaxHTField0 xmlns="4873beb7-5857-4685-be1f-d57550cc96cc">
+      <Terms xmlns="http://schemas.microsoft.com/office/infopath/2007/PartnerControls"/>
+    </ScenarioTagsTaxHTField0>
+    <UANotes xmlns="4873beb7-5857-4685-be1f-d57550cc96cc" xsi:nil="true"/>
+  </documentManagement>
+</p:properties>
+</file>
+
+<file path=customXml/item2.xml><?xml version="1.0" encoding="utf-8"?>
+<?mso-contentType ?>
+<FormTemplates xmlns="http://schemas.microsoft.com/sharepoint/v3/contenttype/forms">
+  <Display>DocumentLibraryForm</Display>
+  <Edit>AssetEditForm</Edit>
+  <New>DocumentLibraryForm</New>
+</FormTemplates>
+</file>
+
+<file path=customXml/item3.xml><?xml version="1.0" encoding="utf-8"?>
 <ct:contentTypeSchema xmlns:ct="http://schemas.microsoft.com/office/2006/metadata/contentType" xmlns:ma="http://schemas.microsoft.com/office/2006/metadata/properties/metaAttributes" ct:_="" ma:_="" ma:contentTypeName="TemplateFile" ma:contentTypeID="0x0101006EDDDB5EE6D98C44930B742096920B300400F5B6D36B3EF94B4E9A635CDF2A18F5B8" ma:contentTypeVersion="72" ma:contentTypeDescription="Create a new document." ma:contentTypeScope="" ma:versionID="a23e56308344d904b51738559c3d67c9">
   <xsd:schema xmlns:xsd="http://www.w3.org/2001/XMLSchema" xmlns:xs="http://www.w3.org/2001/XMLSchema" xmlns:p="http://schemas.microsoft.com/office/2006/metadata/properties" xmlns:ns2="4873beb7-5857-4685-be1f-d57550cc96cc" targetNamespace="http://schemas.microsoft.com/office/2006/metadata/properties" ma:root="true" ma:fieldsID="cd0908cc4600e77bf5da051303e00c8d" ns2:_="">
     <xsd:import namespace="4873beb7-5857-4685-be1f-d57550cc96cc"/>
@@ -9873,141 +10462,6 @@
 </ct:contentTypeSchema>
 </file>
 
-<file path=customXml/item2.xml><?xml version="1.0" encoding="utf-8"?>
-<?mso-contentType ?>
-<FormTemplates xmlns="http://schemas.microsoft.com/sharepoint/v3/contenttype/forms">
-  <Display>DocumentLibraryForm</Display>
-  <Edit>AssetEditForm</Edit>
-  <New>DocumentLibraryForm</New>
-</FormTemplates>
-</file>
-
-<file path=customXml/item3.xml><?xml version="1.0" encoding="utf-8"?>
-<p:properties xmlns:p="http://schemas.microsoft.com/office/2006/metadata/properties" xmlns:xsi="http://www.w3.org/2001/XMLSchema-instance" xmlns:pc="http://schemas.microsoft.com/office/infopath/2007/PartnerControls">
-  <documentManagement>
-    <APDescription xmlns="4873beb7-5857-4685-be1f-d57550cc96cc" xsi:nil="true"/>
-    <AssetExpire xmlns="4873beb7-5857-4685-be1f-d57550cc96cc">2029-01-01T08:00:00+00:00</AssetExpire>
-    <CampaignTagsTaxHTField0 xmlns="4873beb7-5857-4685-be1f-d57550cc96cc">
-      <Terms xmlns="http://schemas.microsoft.com/office/infopath/2007/PartnerControls"/>
-    </CampaignTagsTaxHTField0>
-    <IntlLangReviewDate xmlns="4873beb7-5857-4685-be1f-d57550cc96cc" xsi:nil="true"/>
-    <TPFriendlyName xmlns="4873beb7-5857-4685-be1f-d57550cc96cc" xsi:nil="true"/>
-    <IntlLangReview xmlns="4873beb7-5857-4685-be1f-d57550cc96cc">false</IntlLangReview>
-    <LocLastLocAttemptVersionLookup xmlns="4873beb7-5857-4685-be1f-d57550cc96cc">864570</LocLastLocAttemptVersionLookup>
-    <PolicheckWords xmlns="4873beb7-5857-4685-be1f-d57550cc96cc" xsi:nil="true"/>
-    <SubmitterId xmlns="4873beb7-5857-4685-be1f-d57550cc96cc" xsi:nil="true"/>
-    <AcquiredFrom xmlns="4873beb7-5857-4685-be1f-d57550cc96cc">Internal MS</AcquiredFrom>
-    <EditorialStatus xmlns="4873beb7-5857-4685-be1f-d57550cc96cc">Complete</EditorialStatus>
-    <Markets xmlns="4873beb7-5857-4685-be1f-d57550cc96cc"/>
-    <OriginAsset xmlns="4873beb7-5857-4685-be1f-d57550cc96cc" xsi:nil="true"/>
-    <AssetStart xmlns="4873beb7-5857-4685-be1f-d57550cc96cc">2012-11-01T04:53:00+00:00</AssetStart>
-    <FriendlyTitle xmlns="4873beb7-5857-4685-be1f-d57550cc96cc" xsi:nil="true"/>
-    <MarketSpecific xmlns="4873beb7-5857-4685-be1f-d57550cc96cc">false</MarketSpecific>
-    <TPNamespace xmlns="4873beb7-5857-4685-be1f-d57550cc96cc" xsi:nil="true"/>
-    <PublishStatusLookup xmlns="4873beb7-5857-4685-be1f-d57550cc96cc">
-      <Value>1655138</Value>
-    </PublishStatusLookup>
-    <APAuthor xmlns="4873beb7-5857-4685-be1f-d57550cc96cc">
-      <UserInfo>
-        <DisplayName>MIDDLEEAST\v-keerth</DisplayName>
-        <AccountId>2799</AccountId>
-        <AccountType/>
-      </UserInfo>
-    </APAuthor>
-    <TPCommandLine xmlns="4873beb7-5857-4685-be1f-d57550cc96cc" xsi:nil="true"/>
-    <IntlLangReviewer xmlns="4873beb7-5857-4685-be1f-d57550cc96cc" xsi:nil="true"/>
-    <OpenTemplate xmlns="4873beb7-5857-4685-be1f-d57550cc96cc">true</OpenTemplate>
-    <CSXSubmissionDate xmlns="4873beb7-5857-4685-be1f-d57550cc96cc" xsi:nil="true"/>
-    <TaxCatchAll xmlns="4873beb7-5857-4685-be1f-d57550cc96cc"/>
-    <Manager xmlns="4873beb7-5857-4685-be1f-d57550cc96cc" xsi:nil="true"/>
-    <NumericId xmlns="4873beb7-5857-4685-be1f-d57550cc96cc" xsi:nil="true"/>
-    <ParentAssetId xmlns="4873beb7-5857-4685-be1f-d57550cc96cc" xsi:nil="true"/>
-    <OriginalSourceMarket xmlns="4873beb7-5857-4685-be1f-d57550cc96cc" xsi:nil="true"/>
-    <ApprovalStatus xmlns="4873beb7-5857-4685-be1f-d57550cc96cc">InProgress</ApprovalStatus>
-    <TPComponent xmlns="4873beb7-5857-4685-be1f-d57550cc96cc" xsi:nil="true"/>
-    <EditorialTags xmlns="4873beb7-5857-4685-be1f-d57550cc96cc" xsi:nil="true"/>
-    <TPExecutable xmlns="4873beb7-5857-4685-be1f-d57550cc96cc" xsi:nil="true"/>
-    <TPLaunchHelpLink xmlns="4873beb7-5857-4685-be1f-d57550cc96cc" xsi:nil="true"/>
-    <LocComments xmlns="4873beb7-5857-4685-be1f-d57550cc96cc" xsi:nil="true"/>
-    <LocRecommendedHandoff xmlns="4873beb7-5857-4685-be1f-d57550cc96cc" xsi:nil="true"/>
-    <SourceTitle xmlns="4873beb7-5857-4685-be1f-d57550cc96cc" xsi:nil="true"/>
-    <CSXUpdate xmlns="4873beb7-5857-4685-be1f-d57550cc96cc">false</CSXUpdate>
-    <IntlLocPriority xmlns="4873beb7-5857-4685-be1f-d57550cc96cc" xsi:nil="true"/>
-    <UAProjectedTotalWords xmlns="4873beb7-5857-4685-be1f-d57550cc96cc" xsi:nil="true"/>
-    <AssetType xmlns="4873beb7-5857-4685-be1f-d57550cc96cc">TP</AssetType>
-    <MachineTranslated xmlns="4873beb7-5857-4685-be1f-d57550cc96cc">false</MachineTranslated>
-    <OutputCachingOn xmlns="4873beb7-5857-4685-be1f-d57550cc96cc">false</OutputCachingOn>
-    <TemplateStatus xmlns="4873beb7-5857-4685-be1f-d57550cc96cc">Complete</TemplateStatus>
-    <IsSearchable xmlns="4873beb7-5857-4685-be1f-d57550cc96cc">true</IsSearchable>
-    <ContentItem xmlns="4873beb7-5857-4685-be1f-d57550cc96cc" xsi:nil="true"/>
-    <HandoffToMSDN xmlns="4873beb7-5857-4685-be1f-d57550cc96cc" xsi:nil="true"/>
-    <ShowIn xmlns="4873beb7-5857-4685-be1f-d57550cc96cc">Show everywhere</ShowIn>
-    <ThumbnailAssetId xmlns="4873beb7-5857-4685-be1f-d57550cc96cc" xsi:nil="true"/>
-    <UALocComments xmlns="4873beb7-5857-4685-be1f-d57550cc96cc" xsi:nil="true"/>
-    <UALocRecommendation xmlns="4873beb7-5857-4685-be1f-d57550cc96cc">Localize</UALocRecommendation>
-    <LastModifiedDateTime xmlns="4873beb7-5857-4685-be1f-d57550cc96cc" xsi:nil="true"/>
-    <LegacyData xmlns="4873beb7-5857-4685-be1f-d57550cc96cc" xsi:nil="true"/>
-    <LocManualTestRequired xmlns="4873beb7-5857-4685-be1f-d57550cc96cc">false</LocManualTestRequired>
-    <LocMarketGroupTiers2 xmlns="4873beb7-5857-4685-be1f-d57550cc96cc" xsi:nil="true"/>
-    <ClipArtFilename xmlns="4873beb7-5857-4685-be1f-d57550cc96cc" xsi:nil="true"/>
-    <TPApplication xmlns="4873beb7-5857-4685-be1f-d57550cc96cc" xsi:nil="true"/>
-    <CSXHash xmlns="4873beb7-5857-4685-be1f-d57550cc96cc" xsi:nil="true"/>
-    <DirectSourceMarket xmlns="4873beb7-5857-4685-be1f-d57550cc96cc" xsi:nil="true"/>
-    <PrimaryImageGen xmlns="4873beb7-5857-4685-be1f-d57550cc96cc">true</PrimaryImageGen>
-    <PlannedPubDate xmlns="4873beb7-5857-4685-be1f-d57550cc96cc" xsi:nil="true"/>
-    <CSXSubmissionMarket xmlns="4873beb7-5857-4685-be1f-d57550cc96cc" xsi:nil="true"/>
-    <Downloads xmlns="4873beb7-5857-4685-be1f-d57550cc96cc">0</Downloads>
-    <ArtSampleDocs xmlns="4873beb7-5857-4685-be1f-d57550cc96cc" xsi:nil="true"/>
-    <TrustLevel xmlns="4873beb7-5857-4685-be1f-d57550cc96cc">1 Microsoft Managed Content</TrustLevel>
-    <BlockPublish xmlns="4873beb7-5857-4685-be1f-d57550cc96cc">false</BlockPublish>
-    <TPLaunchHelpLinkType xmlns="4873beb7-5857-4685-be1f-d57550cc96cc">Template</TPLaunchHelpLinkType>
-    <LocalizationTagsTaxHTField0 xmlns="4873beb7-5857-4685-be1f-d57550cc96cc">
-      <Terms xmlns="http://schemas.microsoft.com/office/infopath/2007/PartnerControls"/>
-    </LocalizationTagsTaxHTField0>
-    <BusinessGroup xmlns="4873beb7-5857-4685-be1f-d57550cc96cc" xsi:nil="true"/>
-    <Providers xmlns="4873beb7-5857-4685-be1f-d57550cc96cc" xsi:nil="true"/>
-    <TemplateTemplateType xmlns="4873beb7-5857-4685-be1f-d57550cc96cc">Word Document Template</TemplateTemplateType>
-    <TimesCloned xmlns="4873beb7-5857-4685-be1f-d57550cc96cc" xsi:nil="true"/>
-    <TPAppVersion xmlns="4873beb7-5857-4685-be1f-d57550cc96cc" xsi:nil="true"/>
-    <VoteCount xmlns="4873beb7-5857-4685-be1f-d57550cc96cc" xsi:nil="true"/>
-    <AverageRating xmlns="4873beb7-5857-4685-be1f-d57550cc96cc" xsi:nil="true"/>
-    <FeatureTagsTaxHTField0 xmlns="4873beb7-5857-4685-be1f-d57550cc96cc">
-      <Terms xmlns="http://schemas.microsoft.com/office/infopath/2007/PartnerControls"/>
-    </FeatureTagsTaxHTField0>
-    <Provider xmlns="4873beb7-5857-4685-be1f-d57550cc96cc" xsi:nil="true"/>
-    <UACurrentWords xmlns="4873beb7-5857-4685-be1f-d57550cc96cc" xsi:nil="true"/>
-    <AssetId xmlns="4873beb7-5857-4685-be1f-d57550cc96cc">TP103749966</AssetId>
-    <TPClientViewer xmlns="4873beb7-5857-4685-be1f-d57550cc96cc" xsi:nil="true"/>
-    <DSATActionTaken xmlns="4873beb7-5857-4685-be1f-d57550cc96cc" xsi:nil="true"/>
-    <APEditor xmlns="4873beb7-5857-4685-be1f-d57550cc96cc">
-      <UserInfo>
-        <DisplayName/>
-        <AccountId xsi:nil="true"/>
-        <AccountType/>
-      </UserInfo>
-    </APEditor>
-    <TPInstallLocation xmlns="4873beb7-5857-4685-be1f-d57550cc96cc" xsi:nil="true"/>
-    <OOCacheId xmlns="4873beb7-5857-4685-be1f-d57550cc96cc" xsi:nil="true"/>
-    <IsDeleted xmlns="4873beb7-5857-4685-be1f-d57550cc96cc">false</IsDeleted>
-    <PublishTargets xmlns="4873beb7-5857-4685-be1f-d57550cc96cc">OfficeOnlineVNext</PublishTargets>
-    <ApprovalLog xmlns="4873beb7-5857-4685-be1f-d57550cc96cc" xsi:nil="true"/>
-    <BugNumber xmlns="4873beb7-5857-4685-be1f-d57550cc96cc" xsi:nil="true"/>
-    <CrawlForDependencies xmlns="4873beb7-5857-4685-be1f-d57550cc96cc">false</CrawlForDependencies>
-    <InternalTagsTaxHTField0 xmlns="4873beb7-5857-4685-be1f-d57550cc96cc">
-      <Terms xmlns="http://schemas.microsoft.com/office/infopath/2007/PartnerControls"/>
-    </InternalTagsTaxHTField0>
-    <LastHandOff xmlns="4873beb7-5857-4685-be1f-d57550cc96cc" xsi:nil="true"/>
-    <Milestone xmlns="4873beb7-5857-4685-be1f-d57550cc96cc" xsi:nil="true"/>
-    <OriginalRelease xmlns="4873beb7-5857-4685-be1f-d57550cc96cc">15</OriginalRelease>
-    <RecommendationsModifier xmlns="4873beb7-5857-4685-be1f-d57550cc96cc" xsi:nil="true"/>
-    <ScenarioTagsTaxHTField0 xmlns="4873beb7-5857-4685-be1f-d57550cc96cc">
-      <Terms xmlns="http://schemas.microsoft.com/office/infopath/2007/PartnerControls"/>
-    </ScenarioTagsTaxHTField0>
-    <UANotes xmlns="4873beb7-5857-4685-be1f-d57550cc96cc" xsi:nil="true"/>
-  </documentManagement>
-</p:properties>
-</file>
-
 <file path=customXml/item4.xml><?xml version="1.0" encoding="utf-8"?>
 <b:Sources xmlns:b="http://schemas.openxmlformats.org/officeDocument/2006/bibliography" SelectedStyle="\APA.XSL" StyleName="APA">
   <b:Source>
@@ -10062,6 +10516,30 @@
 </file>
 
 <file path=customXml/itemProps1.xml><?xml version="1.0" encoding="utf-8"?>
+<ds:datastoreItem xmlns:ds="http://schemas.openxmlformats.org/officeDocument/2006/customXml" ds:itemID="{83AE4ADC-D632-40A7-A0C1-0481BB069C4F}">
+  <ds:schemaRefs>
+    <ds:schemaRef ds:uri="http://purl.org/dc/dcmitype/"/>
+    <ds:schemaRef ds:uri="http://schemas.microsoft.com/office/2006/documentManagement/types"/>
+    <ds:schemaRef ds:uri="4873beb7-5857-4685-be1f-d57550cc96cc"/>
+    <ds:schemaRef ds:uri="http://purl.org/dc/elements/1.1/"/>
+    <ds:schemaRef ds:uri="http://purl.org/dc/terms/"/>
+    <ds:schemaRef ds:uri="http://schemas.openxmlformats.org/package/2006/metadata/core-properties"/>
+    <ds:schemaRef ds:uri="http://schemas.microsoft.com/office/2006/metadata/properties"/>
+    <ds:schemaRef ds:uri="http://schemas.microsoft.com/office/infopath/2007/PartnerControls"/>
+    <ds:schemaRef ds:uri="http://www.w3.org/XML/1998/namespace"/>
+  </ds:schemaRefs>
+</ds:datastoreItem>
+</file>
+
+<file path=customXml/itemProps2.xml><?xml version="1.0" encoding="utf-8"?>
+<ds:datastoreItem xmlns:ds="http://schemas.openxmlformats.org/officeDocument/2006/customXml" ds:itemID="{FF740C13-C6A2-43D3-86C5-4CBB969C2CB1}">
+  <ds:schemaRefs>
+    <ds:schemaRef ds:uri="http://schemas.microsoft.com/sharepoint/v3/contenttype/forms"/>
+  </ds:schemaRefs>
+</ds:datastoreItem>
+</file>
+
+<file path=customXml/itemProps3.xml><?xml version="1.0" encoding="utf-8"?>
 <ds:datastoreItem xmlns:ds="http://schemas.openxmlformats.org/officeDocument/2006/customXml" ds:itemID="{88FF2527-3592-4DBF-9FD9-FEA06E5BF9A7}">
   <ds:schemaRefs>
     <ds:schemaRef ds:uri="http://schemas.microsoft.com/office/2006/metadata/contentType"/>
@@ -10079,32 +10557,8 @@
 </ds:datastoreItem>
 </file>
 
-<file path=customXml/itemProps2.xml><?xml version="1.0" encoding="utf-8"?>
-<ds:datastoreItem xmlns:ds="http://schemas.openxmlformats.org/officeDocument/2006/customXml" ds:itemID="{FF740C13-C6A2-43D3-86C5-4CBB969C2CB1}">
-  <ds:schemaRefs>
-    <ds:schemaRef ds:uri="http://schemas.microsoft.com/sharepoint/v3/contenttype/forms"/>
-  </ds:schemaRefs>
-</ds:datastoreItem>
-</file>
-
-<file path=customXml/itemProps3.xml><?xml version="1.0" encoding="utf-8"?>
-<ds:datastoreItem xmlns:ds="http://schemas.openxmlformats.org/officeDocument/2006/customXml" ds:itemID="{83AE4ADC-D632-40A7-A0C1-0481BB069C4F}">
-  <ds:schemaRefs>
-    <ds:schemaRef ds:uri="http://purl.org/dc/dcmitype/"/>
-    <ds:schemaRef ds:uri="http://schemas.microsoft.com/office/2006/documentManagement/types"/>
-    <ds:schemaRef ds:uri="4873beb7-5857-4685-be1f-d57550cc96cc"/>
-    <ds:schemaRef ds:uri="http://purl.org/dc/elements/1.1/"/>
-    <ds:schemaRef ds:uri="http://purl.org/dc/terms/"/>
-    <ds:schemaRef ds:uri="http://schemas.openxmlformats.org/package/2006/metadata/core-properties"/>
-    <ds:schemaRef ds:uri="http://schemas.microsoft.com/office/2006/metadata/properties"/>
-    <ds:schemaRef ds:uri="http://schemas.microsoft.com/office/infopath/2007/PartnerControls"/>
-    <ds:schemaRef ds:uri="http://www.w3.org/XML/1998/namespace"/>
-  </ds:schemaRefs>
-</ds:datastoreItem>
-</file>
-
 <file path=customXml/itemProps4.xml><?xml version="1.0" encoding="utf-8"?>
-<ds:datastoreItem xmlns:ds="http://schemas.openxmlformats.org/officeDocument/2006/customXml" ds:itemID="{08CB7F7B-C402-4DD2-A0FA-69B9FBF022CB}">
+<ds:datastoreItem xmlns:ds="http://schemas.openxmlformats.org/officeDocument/2006/customXml" ds:itemID="{F371AA14-5F34-4347-96C4-73F6876606C4}">
   <ds:schemaRefs>
     <ds:schemaRef ds:uri="http://schemas.openxmlformats.org/officeDocument/2006/bibliography"/>
   </ds:schemaRefs>

</xml_diff>

<commit_message>
improved comments; calls to situation frame stubs
</commit_message>
<xml_diff>
--- a/doc/UTEP-prosody-overview.docx
+++ b/doc/UTEP-prosody-overview.docx
@@ -532,7 +532,20 @@
         <w:rPr>
           <w:lang w:eastAsia="en-US"/>
         </w:rPr>
-        <w:t>Nigel G. Ward, Jason C. Carlson, Olac Fuentes. Computer Speech and Language, submitted</w:t>
+        <w:t xml:space="preserve">Nigel G. Ward, Jason C. Carlson, Olac Fuentes. </w:t>
+      </w:r>
+      <w:r>
+        <w:rPr>
+          <w:i/>
+          <w:lang w:eastAsia="en-US"/>
+        </w:rPr>
+        <w:t>Computer Speech and Language</w:t>
+      </w:r>
+      <w:r>
+        <w:rPr>
+          <w:lang w:eastAsia="en-US"/>
+        </w:rPr>
+        <w:t>, submitted</w:t>
       </w:r>
       <w:r>
         <w:rPr>
@@ -585,8 +598,28 @@
           <w:lang w:eastAsia="en-US"/>
         </w:rPr>
         <w:lastRenderedPageBreak/>
-        <w:t xml:space="preserve">prosprop()  maps from the prosody to the property values </w:t>
-      </w:r>
+        <w:t xml:space="preserve">prosprop()  </w:t>
+      </w:r>
+      <w:r>
+        <w:rPr>
+          <w:lang w:eastAsia="en-US"/>
+        </w:rPr>
+        <w:t>infers from the input audio, via the</w:t>
+      </w:r>
+      <w:r>
+        <w:rPr>
+          <w:lang w:eastAsia="en-US"/>
+        </w:rPr>
+        <w:t xml:space="preserve"> prosody</w:t>
+      </w:r>
+      <w:r>
+        <w:rPr>
+          <w:lang w:eastAsia="en-US"/>
+        </w:rPr>
+        <w:t>, the values of the various properties</w:t>
+      </w:r>
+      <w:bookmarkStart w:id="0" w:name="_GoBack"/>
+      <w:bookmarkEnd w:id="0"/>
     </w:p>
     <w:p>
       <w:pPr>
@@ -720,8 +753,6 @@
         </w:rPr>
         <w:t xml:space="preserve">or 16000 Hz, as described in the Midlevel documentation. </w:t>
       </w:r>
-      <w:bookmarkStart w:id="0" w:name="_GoBack"/>
-      <w:bookmarkEnd w:id="0"/>
       <w:r>
         <w:rPr>
           <w:lang w:eastAsia="en-US"/>
@@ -2119,6 +2150,12 @@
           <w:lang w:eastAsia="en-US"/>
         </w:rPr>
         <w:t>est()</w:t>
+      </w:r>
+      <w:r>
+        <w:rPr>
+          <w:lang w:eastAsia="en-US"/>
+        </w:rPr>
+        <w:t>;</w:t>
       </w:r>
     </w:p>
     <w:p>
@@ -5165,7 +5202,7 @@
           <w:rPr>
             <w:noProof/>
           </w:rPr>
-          <w:t>6</w:t>
+          <w:t>3</w:t>
         </w:r>
         <w:r>
           <w:rPr>
@@ -5206,7 +5243,7 @@
 
 <file path=word/numbering.xml><?xml version="1.0" encoding="utf-8"?>
 <w:numbering xmlns:wpc="http://schemas.microsoft.com/office/word/2010/wordprocessingCanvas" xmlns:mc="http://schemas.openxmlformats.org/markup-compatibility/2006" xmlns:o="urn:schemas-microsoft-com:office:office" xmlns:r="http://schemas.openxmlformats.org/officeDocument/2006/relationships" xmlns:m="http://schemas.openxmlformats.org/officeDocument/2006/math" xmlns:v="urn:schemas-microsoft-com:vml" xmlns:wp14="http://schemas.microsoft.com/office/word/2010/wordprocessingDrawing" xmlns:wp="http://schemas.openxmlformats.org/drawingml/2006/wordprocessingDrawing" xmlns:w10="urn:schemas-microsoft-com:office:word" xmlns:w="http://schemas.openxmlformats.org/wordprocessingml/2006/main" xmlns:w14="http://schemas.microsoft.com/office/word/2010/wordml" xmlns:w15="http://schemas.microsoft.com/office/word/2012/wordml" xmlns:wpg="http://schemas.microsoft.com/office/word/2010/wordprocessingGroup" xmlns:wpi="http://schemas.microsoft.com/office/word/2010/wordprocessingInk" xmlns:wne="http://schemas.microsoft.com/office/word/2006/wordml" xmlns:wps="http://schemas.microsoft.com/office/word/2010/wordprocessingShape" mc:Ignorable="w14 w15 wp14">
-  <w:abstractNum w:abstractNumId="0">
+  <w:abstractNum w:abstractNumId="0" w15:restartNumberingAfterBreak="0">
     <w:nsid w:val="FFFFFF7C"/>
     <w:multiLevelType w:val="singleLevel"/>
     <w:tmpl w:val="CB6686A2"/>
@@ -5223,7 +5260,7 @@
       </w:pPr>
     </w:lvl>
   </w:abstractNum>
-  <w:abstractNum w:abstractNumId="1">
+  <w:abstractNum w:abstractNumId="1" w15:restartNumberingAfterBreak="0">
     <w:nsid w:val="FFFFFF7D"/>
     <w:multiLevelType w:val="singleLevel"/>
     <w:tmpl w:val="75BE83CE"/>
@@ -5240,7 +5277,7 @@
       </w:pPr>
     </w:lvl>
   </w:abstractNum>
-  <w:abstractNum w:abstractNumId="2">
+  <w:abstractNum w:abstractNumId="2" w15:restartNumberingAfterBreak="0">
     <w:nsid w:val="FFFFFF7E"/>
     <w:multiLevelType w:val="singleLevel"/>
     <w:tmpl w:val="30E2AF90"/>
@@ -5257,7 +5294,7 @@
       </w:pPr>
     </w:lvl>
   </w:abstractNum>
-  <w:abstractNum w:abstractNumId="3">
+  <w:abstractNum w:abstractNumId="3" w15:restartNumberingAfterBreak="0">
     <w:nsid w:val="FFFFFF7F"/>
     <w:multiLevelType w:val="singleLevel"/>
     <w:tmpl w:val="3F1A134C"/>
@@ -5274,7 +5311,7 @@
       </w:pPr>
     </w:lvl>
   </w:abstractNum>
-  <w:abstractNum w:abstractNumId="4">
+  <w:abstractNum w:abstractNumId="4" w15:restartNumberingAfterBreak="0">
     <w:nsid w:val="FFFFFF80"/>
     <w:multiLevelType w:val="singleLevel"/>
     <w:tmpl w:val="BAA4C9BC"/>
@@ -5294,7 +5331,7 @@
       </w:rPr>
     </w:lvl>
   </w:abstractNum>
-  <w:abstractNum w:abstractNumId="5">
+  <w:abstractNum w:abstractNumId="5" w15:restartNumberingAfterBreak="0">
     <w:nsid w:val="FFFFFF81"/>
     <w:multiLevelType w:val="singleLevel"/>
     <w:tmpl w:val="F76EF0D2"/>
@@ -5314,7 +5351,7 @@
       </w:rPr>
     </w:lvl>
   </w:abstractNum>
-  <w:abstractNum w:abstractNumId="6">
+  <w:abstractNum w:abstractNumId="6" w15:restartNumberingAfterBreak="0">
     <w:nsid w:val="FFFFFF82"/>
     <w:multiLevelType w:val="singleLevel"/>
     <w:tmpl w:val="527E0E58"/>
@@ -5334,7 +5371,7 @@
       </w:rPr>
     </w:lvl>
   </w:abstractNum>
-  <w:abstractNum w:abstractNumId="7">
+  <w:abstractNum w:abstractNumId="7" w15:restartNumberingAfterBreak="0">
     <w:nsid w:val="FFFFFF83"/>
     <w:multiLevelType w:val="singleLevel"/>
     <w:tmpl w:val="381046D4"/>
@@ -5354,7 +5391,7 @@
       </w:rPr>
     </w:lvl>
   </w:abstractNum>
-  <w:abstractNum w:abstractNumId="8">
+  <w:abstractNum w:abstractNumId="8" w15:restartNumberingAfterBreak="0">
     <w:nsid w:val="FFFFFF88"/>
     <w:multiLevelType w:val="singleLevel"/>
     <w:tmpl w:val="A69AE704"/>
@@ -5371,7 +5408,7 @@
       </w:pPr>
     </w:lvl>
   </w:abstractNum>
-  <w:abstractNum w:abstractNumId="9">
+  <w:abstractNum w:abstractNumId="9" w15:restartNumberingAfterBreak="0">
     <w:nsid w:val="FFFFFF89"/>
     <w:multiLevelType w:val="singleLevel"/>
     <w:tmpl w:val="A32435FA"/>
@@ -5391,7 +5428,7 @@
       </w:rPr>
     </w:lvl>
   </w:abstractNum>
-  <w:abstractNum w:abstractNumId="10">
+  <w:abstractNum w:abstractNumId="10" w15:restartNumberingAfterBreak="0">
     <w:nsid w:val="13054FF4"/>
     <w:multiLevelType w:val="hybridMultilevel"/>
     <w:tmpl w:val="4D621336"/>
@@ -5503,7 +5540,7 @@
       </w:rPr>
     </w:lvl>
   </w:abstractNum>
-  <w:abstractNum w:abstractNumId="11">
+  <w:abstractNum w:abstractNumId="11" w15:restartNumberingAfterBreak="0">
     <w:nsid w:val="16904F5B"/>
     <w:multiLevelType w:val="hybridMultilevel"/>
     <w:tmpl w:val="51DCBD20"/>
@@ -5616,7 +5653,7 @@
       </w:rPr>
     </w:lvl>
   </w:abstractNum>
-  <w:abstractNum w:abstractNumId="12">
+  <w:abstractNum w:abstractNumId="12" w15:restartNumberingAfterBreak="0">
     <w:nsid w:val="19186D4D"/>
     <w:multiLevelType w:val="hybridMultilevel"/>
     <w:tmpl w:val="D33E88E8"/>
@@ -5702,7 +5739,7 @@
       </w:pPr>
     </w:lvl>
   </w:abstractNum>
-  <w:abstractNum w:abstractNumId="13">
+  <w:abstractNum w:abstractNumId="13" w15:restartNumberingAfterBreak="0">
     <w:nsid w:val="1B960E46"/>
     <w:multiLevelType w:val="hybridMultilevel"/>
     <w:tmpl w:val="0D1E7B3E"/>
@@ -5814,7 +5851,7 @@
       </w:rPr>
     </w:lvl>
   </w:abstractNum>
-  <w:abstractNum w:abstractNumId="14">
+  <w:abstractNum w:abstractNumId="14" w15:restartNumberingAfterBreak="0">
     <w:nsid w:val="1DF9086C"/>
     <w:multiLevelType w:val="hybridMultilevel"/>
     <w:tmpl w:val="7152D5E8"/>
@@ -5900,7 +5937,7 @@
       </w:pPr>
     </w:lvl>
   </w:abstractNum>
-  <w:abstractNum w:abstractNumId="15">
+  <w:abstractNum w:abstractNumId="15" w15:restartNumberingAfterBreak="0">
     <w:nsid w:val="243E04FD"/>
     <w:multiLevelType w:val="multilevel"/>
     <w:tmpl w:val="0409001F"/>
@@ -5986,7 +6023,7 @@
       </w:pPr>
     </w:lvl>
   </w:abstractNum>
-  <w:abstractNum w:abstractNumId="16">
+  <w:abstractNum w:abstractNumId="16" w15:restartNumberingAfterBreak="0">
     <w:nsid w:val="26677D1E"/>
     <w:multiLevelType w:val="hybridMultilevel"/>
     <w:tmpl w:val="A84AC91E"/>
@@ -6099,7 +6136,7 @@
       </w:rPr>
     </w:lvl>
   </w:abstractNum>
-  <w:abstractNum w:abstractNumId="17">
+  <w:abstractNum w:abstractNumId="17" w15:restartNumberingAfterBreak="0">
     <w:nsid w:val="29EB6793"/>
     <w:multiLevelType w:val="hybridMultilevel"/>
     <w:tmpl w:val="D32A83BA"/>
@@ -6188,7 +6225,7 @@
       </w:pPr>
     </w:lvl>
   </w:abstractNum>
-  <w:abstractNum w:abstractNumId="18">
+  <w:abstractNum w:abstractNumId="18" w15:restartNumberingAfterBreak="0">
     <w:nsid w:val="2C0E414B"/>
     <w:multiLevelType w:val="hybridMultilevel"/>
     <w:tmpl w:val="77EE7980"/>
@@ -6300,7 +6337,7 @@
       </w:rPr>
     </w:lvl>
   </w:abstractNum>
-  <w:abstractNum w:abstractNumId="19">
+  <w:abstractNum w:abstractNumId="19" w15:restartNumberingAfterBreak="0">
     <w:nsid w:val="38FD1101"/>
     <w:multiLevelType w:val="hybridMultilevel"/>
     <w:tmpl w:val="02D4CDD8"/>
@@ -6413,7 +6450,7 @@
       </w:rPr>
     </w:lvl>
   </w:abstractNum>
-  <w:abstractNum w:abstractNumId="20">
+  <w:abstractNum w:abstractNumId="20" w15:restartNumberingAfterBreak="0">
     <w:nsid w:val="39AF30BD"/>
     <w:multiLevelType w:val="hybridMultilevel"/>
     <w:tmpl w:val="14707EDA"/>
@@ -6526,7 +6563,7 @@
       </w:rPr>
     </w:lvl>
   </w:abstractNum>
-  <w:abstractNum w:abstractNumId="21">
+  <w:abstractNum w:abstractNumId="21" w15:restartNumberingAfterBreak="0">
     <w:nsid w:val="3A614961"/>
     <w:multiLevelType w:val="hybridMultilevel"/>
     <w:tmpl w:val="AFA6FC42"/>
@@ -6639,7 +6676,7 @@
       </w:rPr>
     </w:lvl>
   </w:abstractNum>
-  <w:abstractNum w:abstractNumId="22">
+  <w:abstractNum w:abstractNumId="22" w15:restartNumberingAfterBreak="0">
     <w:nsid w:val="502C740E"/>
     <w:multiLevelType w:val="hybridMultilevel"/>
     <w:tmpl w:val="CE38C9F4"/>
@@ -6728,7 +6765,7 @@
       </w:pPr>
     </w:lvl>
   </w:abstractNum>
-  <w:abstractNum w:abstractNumId="23">
+  <w:abstractNum w:abstractNumId="23" w15:restartNumberingAfterBreak="0">
     <w:nsid w:val="548B32C0"/>
     <w:multiLevelType w:val="hybridMultilevel"/>
     <w:tmpl w:val="535A2616"/>
@@ -6814,7 +6851,7 @@
       </w:pPr>
     </w:lvl>
   </w:abstractNum>
-  <w:abstractNum w:abstractNumId="24">
+  <w:abstractNum w:abstractNumId="24" w15:restartNumberingAfterBreak="0">
     <w:nsid w:val="549B76E6"/>
     <w:multiLevelType w:val="hybridMultilevel"/>
     <w:tmpl w:val="1D409D14"/>
@@ -6903,7 +6940,7 @@
       </w:pPr>
     </w:lvl>
   </w:abstractNum>
-  <w:abstractNum w:abstractNumId="25">
+  <w:abstractNum w:abstractNumId="25" w15:restartNumberingAfterBreak="0">
     <w:nsid w:val="57E41BE5"/>
     <w:multiLevelType w:val="hybridMultilevel"/>
     <w:tmpl w:val="D9C288F8"/>
@@ -6995,7 +7032,7 @@
       </w:pPr>
     </w:lvl>
   </w:abstractNum>
-  <w:abstractNum w:abstractNumId="26">
+  <w:abstractNum w:abstractNumId="26" w15:restartNumberingAfterBreak="0">
     <w:nsid w:val="626A4642"/>
     <w:multiLevelType w:val="hybridMultilevel"/>
     <w:tmpl w:val="C5D62BE0"/>
@@ -7084,7 +7121,7 @@
       </w:pPr>
     </w:lvl>
   </w:abstractNum>
-  <w:abstractNum w:abstractNumId="27">
+  <w:abstractNum w:abstractNumId="27" w15:restartNumberingAfterBreak="0">
     <w:nsid w:val="64990782"/>
     <w:multiLevelType w:val="hybridMultilevel"/>
     <w:tmpl w:val="5F5E0430"/>
@@ -7170,7 +7207,7 @@
       </w:pPr>
     </w:lvl>
   </w:abstractNum>
-  <w:abstractNum w:abstractNumId="28">
+  <w:abstractNum w:abstractNumId="28" w15:restartNumberingAfterBreak="0">
     <w:nsid w:val="667E3E1E"/>
     <w:multiLevelType w:val="hybridMultilevel"/>
     <w:tmpl w:val="BEEE5230"/>
@@ -7282,7 +7319,7 @@
       </w:rPr>
     </w:lvl>
   </w:abstractNum>
-  <w:abstractNum w:abstractNumId="29">
+  <w:abstractNum w:abstractNumId="29" w15:restartNumberingAfterBreak="0">
     <w:nsid w:val="71495E5F"/>
     <w:multiLevelType w:val="hybridMultilevel"/>
     <w:tmpl w:val="71A08146"/>
@@ -7395,7 +7432,7 @@
       </w:rPr>
     </w:lvl>
   </w:abstractNum>
-  <w:abstractNum w:abstractNumId="30">
+  <w:abstractNum w:abstractNumId="30" w15:restartNumberingAfterBreak="0">
     <w:nsid w:val="735D1288"/>
     <w:multiLevelType w:val="multilevel"/>
     <w:tmpl w:val="0409001D"/>
@@ -7481,7 +7518,7 @@
       </w:pPr>
     </w:lvl>
   </w:abstractNum>
-  <w:abstractNum w:abstractNumId="31">
+  <w:abstractNum w:abstractNumId="31" w15:restartNumberingAfterBreak="0">
     <w:nsid w:val="76421687"/>
     <w:multiLevelType w:val="multilevel"/>
     <w:tmpl w:val="0409001D"/>
@@ -7567,7 +7604,7 @@
       </w:pPr>
     </w:lvl>
   </w:abstractNum>
-  <w:abstractNum w:abstractNumId="32">
+  <w:abstractNum w:abstractNumId="32" w15:restartNumberingAfterBreak="0">
     <w:nsid w:val="7A2C3EB3"/>
     <w:multiLevelType w:val="multilevel"/>
     <w:tmpl w:val="84B46318"/>
@@ -7654,7 +7691,7 @@
       </w:pPr>
     </w:lvl>
   </w:abstractNum>
-  <w:abstractNum w:abstractNumId="33">
+  <w:abstractNum w:abstractNumId="33" w15:restartNumberingAfterBreak="0">
     <w:nsid w:val="7DF56515"/>
     <w:multiLevelType w:val="hybridMultilevel"/>
     <w:tmpl w:val="CC044060"/>
@@ -7743,7 +7780,7 @@
       </w:pPr>
     </w:lvl>
   </w:abstractNum>
-  <w:abstractNum w:abstractNumId="34">
+  <w:abstractNum w:abstractNumId="34" w15:restartNumberingAfterBreak="0">
     <w:nsid w:val="7F3A1AB1"/>
     <w:multiLevelType w:val="multilevel"/>
     <w:tmpl w:val="04090023"/>
@@ -7830,7 +7867,7 @@
       </w:pPr>
     </w:lvl>
   </w:abstractNum>
-  <w:abstractNum w:abstractNumId="35">
+  <w:abstractNum w:abstractNumId="35" w15:restartNumberingAfterBreak="0">
     <w:nsid w:val="7F4C554F"/>
     <w:multiLevelType w:val="hybridMultilevel"/>
     <w:tmpl w:val="DB840C9A"/>
@@ -9719,6 +9756,141 @@
 </file>
 
 <file path=customXml/item1.xml><?xml version="1.0" encoding="utf-8"?>
+<p:properties xmlns:p="http://schemas.microsoft.com/office/2006/metadata/properties" xmlns:xsi="http://www.w3.org/2001/XMLSchema-instance" xmlns:pc="http://schemas.microsoft.com/office/infopath/2007/PartnerControls">
+  <documentManagement>
+    <APDescription xmlns="4873beb7-5857-4685-be1f-d57550cc96cc" xsi:nil="true"/>
+    <AssetExpire xmlns="4873beb7-5857-4685-be1f-d57550cc96cc">2029-01-01T08:00:00+00:00</AssetExpire>
+    <CampaignTagsTaxHTField0 xmlns="4873beb7-5857-4685-be1f-d57550cc96cc">
+      <Terms xmlns="http://schemas.microsoft.com/office/infopath/2007/PartnerControls"/>
+    </CampaignTagsTaxHTField0>
+    <IntlLangReviewDate xmlns="4873beb7-5857-4685-be1f-d57550cc96cc" xsi:nil="true"/>
+    <TPFriendlyName xmlns="4873beb7-5857-4685-be1f-d57550cc96cc" xsi:nil="true"/>
+    <IntlLangReview xmlns="4873beb7-5857-4685-be1f-d57550cc96cc">false</IntlLangReview>
+    <LocLastLocAttemptVersionLookup xmlns="4873beb7-5857-4685-be1f-d57550cc96cc">864570</LocLastLocAttemptVersionLookup>
+    <PolicheckWords xmlns="4873beb7-5857-4685-be1f-d57550cc96cc" xsi:nil="true"/>
+    <SubmitterId xmlns="4873beb7-5857-4685-be1f-d57550cc96cc" xsi:nil="true"/>
+    <AcquiredFrom xmlns="4873beb7-5857-4685-be1f-d57550cc96cc">Internal MS</AcquiredFrom>
+    <EditorialStatus xmlns="4873beb7-5857-4685-be1f-d57550cc96cc">Complete</EditorialStatus>
+    <Markets xmlns="4873beb7-5857-4685-be1f-d57550cc96cc"/>
+    <OriginAsset xmlns="4873beb7-5857-4685-be1f-d57550cc96cc" xsi:nil="true"/>
+    <AssetStart xmlns="4873beb7-5857-4685-be1f-d57550cc96cc">2012-11-01T04:53:00+00:00</AssetStart>
+    <FriendlyTitle xmlns="4873beb7-5857-4685-be1f-d57550cc96cc" xsi:nil="true"/>
+    <MarketSpecific xmlns="4873beb7-5857-4685-be1f-d57550cc96cc">false</MarketSpecific>
+    <TPNamespace xmlns="4873beb7-5857-4685-be1f-d57550cc96cc" xsi:nil="true"/>
+    <PublishStatusLookup xmlns="4873beb7-5857-4685-be1f-d57550cc96cc">
+      <Value>1655138</Value>
+    </PublishStatusLookup>
+    <APAuthor xmlns="4873beb7-5857-4685-be1f-d57550cc96cc">
+      <UserInfo>
+        <DisplayName>MIDDLEEAST\v-keerth</DisplayName>
+        <AccountId>2799</AccountId>
+        <AccountType/>
+      </UserInfo>
+    </APAuthor>
+    <TPCommandLine xmlns="4873beb7-5857-4685-be1f-d57550cc96cc" xsi:nil="true"/>
+    <IntlLangReviewer xmlns="4873beb7-5857-4685-be1f-d57550cc96cc" xsi:nil="true"/>
+    <OpenTemplate xmlns="4873beb7-5857-4685-be1f-d57550cc96cc">true</OpenTemplate>
+    <CSXSubmissionDate xmlns="4873beb7-5857-4685-be1f-d57550cc96cc" xsi:nil="true"/>
+    <TaxCatchAll xmlns="4873beb7-5857-4685-be1f-d57550cc96cc"/>
+    <Manager xmlns="4873beb7-5857-4685-be1f-d57550cc96cc" xsi:nil="true"/>
+    <NumericId xmlns="4873beb7-5857-4685-be1f-d57550cc96cc" xsi:nil="true"/>
+    <ParentAssetId xmlns="4873beb7-5857-4685-be1f-d57550cc96cc" xsi:nil="true"/>
+    <OriginalSourceMarket xmlns="4873beb7-5857-4685-be1f-d57550cc96cc" xsi:nil="true"/>
+    <ApprovalStatus xmlns="4873beb7-5857-4685-be1f-d57550cc96cc">InProgress</ApprovalStatus>
+    <TPComponent xmlns="4873beb7-5857-4685-be1f-d57550cc96cc" xsi:nil="true"/>
+    <EditorialTags xmlns="4873beb7-5857-4685-be1f-d57550cc96cc" xsi:nil="true"/>
+    <TPExecutable xmlns="4873beb7-5857-4685-be1f-d57550cc96cc" xsi:nil="true"/>
+    <TPLaunchHelpLink xmlns="4873beb7-5857-4685-be1f-d57550cc96cc" xsi:nil="true"/>
+    <LocComments xmlns="4873beb7-5857-4685-be1f-d57550cc96cc" xsi:nil="true"/>
+    <LocRecommendedHandoff xmlns="4873beb7-5857-4685-be1f-d57550cc96cc" xsi:nil="true"/>
+    <SourceTitle xmlns="4873beb7-5857-4685-be1f-d57550cc96cc" xsi:nil="true"/>
+    <CSXUpdate xmlns="4873beb7-5857-4685-be1f-d57550cc96cc">false</CSXUpdate>
+    <IntlLocPriority xmlns="4873beb7-5857-4685-be1f-d57550cc96cc" xsi:nil="true"/>
+    <UAProjectedTotalWords xmlns="4873beb7-5857-4685-be1f-d57550cc96cc" xsi:nil="true"/>
+    <AssetType xmlns="4873beb7-5857-4685-be1f-d57550cc96cc">TP</AssetType>
+    <MachineTranslated xmlns="4873beb7-5857-4685-be1f-d57550cc96cc">false</MachineTranslated>
+    <OutputCachingOn xmlns="4873beb7-5857-4685-be1f-d57550cc96cc">false</OutputCachingOn>
+    <TemplateStatus xmlns="4873beb7-5857-4685-be1f-d57550cc96cc">Complete</TemplateStatus>
+    <IsSearchable xmlns="4873beb7-5857-4685-be1f-d57550cc96cc">true</IsSearchable>
+    <ContentItem xmlns="4873beb7-5857-4685-be1f-d57550cc96cc" xsi:nil="true"/>
+    <HandoffToMSDN xmlns="4873beb7-5857-4685-be1f-d57550cc96cc" xsi:nil="true"/>
+    <ShowIn xmlns="4873beb7-5857-4685-be1f-d57550cc96cc">Show everywhere</ShowIn>
+    <ThumbnailAssetId xmlns="4873beb7-5857-4685-be1f-d57550cc96cc" xsi:nil="true"/>
+    <UALocComments xmlns="4873beb7-5857-4685-be1f-d57550cc96cc" xsi:nil="true"/>
+    <UALocRecommendation xmlns="4873beb7-5857-4685-be1f-d57550cc96cc">Localize</UALocRecommendation>
+    <LastModifiedDateTime xmlns="4873beb7-5857-4685-be1f-d57550cc96cc" xsi:nil="true"/>
+    <LegacyData xmlns="4873beb7-5857-4685-be1f-d57550cc96cc" xsi:nil="true"/>
+    <LocManualTestRequired xmlns="4873beb7-5857-4685-be1f-d57550cc96cc">false</LocManualTestRequired>
+    <LocMarketGroupTiers2 xmlns="4873beb7-5857-4685-be1f-d57550cc96cc" xsi:nil="true"/>
+    <ClipArtFilename xmlns="4873beb7-5857-4685-be1f-d57550cc96cc" xsi:nil="true"/>
+    <TPApplication xmlns="4873beb7-5857-4685-be1f-d57550cc96cc" xsi:nil="true"/>
+    <CSXHash xmlns="4873beb7-5857-4685-be1f-d57550cc96cc" xsi:nil="true"/>
+    <DirectSourceMarket xmlns="4873beb7-5857-4685-be1f-d57550cc96cc" xsi:nil="true"/>
+    <PrimaryImageGen xmlns="4873beb7-5857-4685-be1f-d57550cc96cc">true</PrimaryImageGen>
+    <PlannedPubDate xmlns="4873beb7-5857-4685-be1f-d57550cc96cc" xsi:nil="true"/>
+    <CSXSubmissionMarket xmlns="4873beb7-5857-4685-be1f-d57550cc96cc" xsi:nil="true"/>
+    <Downloads xmlns="4873beb7-5857-4685-be1f-d57550cc96cc">0</Downloads>
+    <ArtSampleDocs xmlns="4873beb7-5857-4685-be1f-d57550cc96cc" xsi:nil="true"/>
+    <TrustLevel xmlns="4873beb7-5857-4685-be1f-d57550cc96cc">1 Microsoft Managed Content</TrustLevel>
+    <BlockPublish xmlns="4873beb7-5857-4685-be1f-d57550cc96cc">false</BlockPublish>
+    <TPLaunchHelpLinkType xmlns="4873beb7-5857-4685-be1f-d57550cc96cc">Template</TPLaunchHelpLinkType>
+    <LocalizationTagsTaxHTField0 xmlns="4873beb7-5857-4685-be1f-d57550cc96cc">
+      <Terms xmlns="http://schemas.microsoft.com/office/infopath/2007/PartnerControls"/>
+    </LocalizationTagsTaxHTField0>
+    <BusinessGroup xmlns="4873beb7-5857-4685-be1f-d57550cc96cc" xsi:nil="true"/>
+    <Providers xmlns="4873beb7-5857-4685-be1f-d57550cc96cc" xsi:nil="true"/>
+    <TemplateTemplateType xmlns="4873beb7-5857-4685-be1f-d57550cc96cc">Word Document Template</TemplateTemplateType>
+    <TimesCloned xmlns="4873beb7-5857-4685-be1f-d57550cc96cc" xsi:nil="true"/>
+    <TPAppVersion xmlns="4873beb7-5857-4685-be1f-d57550cc96cc" xsi:nil="true"/>
+    <VoteCount xmlns="4873beb7-5857-4685-be1f-d57550cc96cc" xsi:nil="true"/>
+    <AverageRating xmlns="4873beb7-5857-4685-be1f-d57550cc96cc" xsi:nil="true"/>
+    <FeatureTagsTaxHTField0 xmlns="4873beb7-5857-4685-be1f-d57550cc96cc">
+      <Terms xmlns="http://schemas.microsoft.com/office/infopath/2007/PartnerControls"/>
+    </FeatureTagsTaxHTField0>
+    <Provider xmlns="4873beb7-5857-4685-be1f-d57550cc96cc" xsi:nil="true"/>
+    <UACurrentWords xmlns="4873beb7-5857-4685-be1f-d57550cc96cc" xsi:nil="true"/>
+    <AssetId xmlns="4873beb7-5857-4685-be1f-d57550cc96cc">TP103749966</AssetId>
+    <TPClientViewer xmlns="4873beb7-5857-4685-be1f-d57550cc96cc" xsi:nil="true"/>
+    <DSATActionTaken xmlns="4873beb7-5857-4685-be1f-d57550cc96cc" xsi:nil="true"/>
+    <APEditor xmlns="4873beb7-5857-4685-be1f-d57550cc96cc">
+      <UserInfo>
+        <DisplayName/>
+        <AccountId xsi:nil="true"/>
+        <AccountType/>
+      </UserInfo>
+    </APEditor>
+    <TPInstallLocation xmlns="4873beb7-5857-4685-be1f-d57550cc96cc" xsi:nil="true"/>
+    <OOCacheId xmlns="4873beb7-5857-4685-be1f-d57550cc96cc" xsi:nil="true"/>
+    <IsDeleted xmlns="4873beb7-5857-4685-be1f-d57550cc96cc">false</IsDeleted>
+    <PublishTargets xmlns="4873beb7-5857-4685-be1f-d57550cc96cc">OfficeOnlineVNext</PublishTargets>
+    <ApprovalLog xmlns="4873beb7-5857-4685-be1f-d57550cc96cc" xsi:nil="true"/>
+    <BugNumber xmlns="4873beb7-5857-4685-be1f-d57550cc96cc" xsi:nil="true"/>
+    <CrawlForDependencies xmlns="4873beb7-5857-4685-be1f-d57550cc96cc">false</CrawlForDependencies>
+    <InternalTagsTaxHTField0 xmlns="4873beb7-5857-4685-be1f-d57550cc96cc">
+      <Terms xmlns="http://schemas.microsoft.com/office/infopath/2007/PartnerControls"/>
+    </InternalTagsTaxHTField0>
+    <LastHandOff xmlns="4873beb7-5857-4685-be1f-d57550cc96cc" xsi:nil="true"/>
+    <Milestone xmlns="4873beb7-5857-4685-be1f-d57550cc96cc" xsi:nil="true"/>
+    <OriginalRelease xmlns="4873beb7-5857-4685-be1f-d57550cc96cc">15</OriginalRelease>
+    <RecommendationsModifier xmlns="4873beb7-5857-4685-be1f-d57550cc96cc" xsi:nil="true"/>
+    <ScenarioTagsTaxHTField0 xmlns="4873beb7-5857-4685-be1f-d57550cc96cc">
+      <Terms xmlns="http://schemas.microsoft.com/office/infopath/2007/PartnerControls"/>
+    </ScenarioTagsTaxHTField0>
+    <UANotes xmlns="4873beb7-5857-4685-be1f-d57550cc96cc" xsi:nil="true"/>
+  </documentManagement>
+</p:properties>
+</file>
+
+<file path=customXml/item2.xml><?xml version="1.0" encoding="utf-8"?>
+<?mso-contentType ?>
+<FormTemplates xmlns="http://schemas.microsoft.com/sharepoint/v3/contenttype/forms">
+  <Display>DocumentLibraryForm</Display>
+  <Edit>AssetEditForm</Edit>
+  <New>DocumentLibraryForm</New>
+</FormTemplates>
+</file>
+
+<file path=customXml/item3.xml><?xml version="1.0" encoding="utf-8"?>
 <ct:contentTypeSchema xmlns:ct="http://schemas.microsoft.com/office/2006/metadata/contentType" xmlns:ma="http://schemas.microsoft.com/office/2006/metadata/properties/metaAttributes" ct:_="" ma:_="" ma:contentTypeName="TemplateFile" ma:contentTypeID="0x0101006EDDDB5EE6D98C44930B742096920B300400F5B6D36B3EF94B4E9A635CDF2A18F5B8" ma:contentTypeVersion="72" ma:contentTypeDescription="Create a new document." ma:contentTypeScope="" ma:versionID="a23e56308344d904b51738559c3d67c9">
   <xsd:schema xmlns:xsd="http://www.w3.org/2001/XMLSchema" xmlns:xs="http://www.w3.org/2001/XMLSchema" xmlns:p="http://schemas.microsoft.com/office/2006/metadata/properties" xmlns:ns2="4873beb7-5857-4685-be1f-d57550cc96cc" targetNamespace="http://schemas.microsoft.com/office/2006/metadata/properties" ma:root="true" ma:fieldsID="cd0908cc4600e77bf5da051303e00c8d" ns2:_="">
     <xsd:import namespace="4873beb7-5857-4685-be1f-d57550cc96cc"/>
@@ -10758,141 +10930,6 @@
 </ct:contentTypeSchema>
 </file>
 
-<file path=customXml/item2.xml><?xml version="1.0" encoding="utf-8"?>
-<?mso-contentType ?>
-<FormTemplates xmlns="http://schemas.microsoft.com/sharepoint/v3/contenttype/forms">
-  <Display>DocumentLibraryForm</Display>
-  <Edit>AssetEditForm</Edit>
-  <New>DocumentLibraryForm</New>
-</FormTemplates>
-</file>
-
-<file path=customXml/item3.xml><?xml version="1.0" encoding="utf-8"?>
-<p:properties xmlns:p="http://schemas.microsoft.com/office/2006/metadata/properties" xmlns:xsi="http://www.w3.org/2001/XMLSchema-instance" xmlns:pc="http://schemas.microsoft.com/office/infopath/2007/PartnerControls">
-  <documentManagement>
-    <APDescription xmlns="4873beb7-5857-4685-be1f-d57550cc96cc" xsi:nil="true"/>
-    <AssetExpire xmlns="4873beb7-5857-4685-be1f-d57550cc96cc">2029-01-01T08:00:00+00:00</AssetExpire>
-    <CampaignTagsTaxHTField0 xmlns="4873beb7-5857-4685-be1f-d57550cc96cc">
-      <Terms xmlns="http://schemas.microsoft.com/office/infopath/2007/PartnerControls"/>
-    </CampaignTagsTaxHTField0>
-    <IntlLangReviewDate xmlns="4873beb7-5857-4685-be1f-d57550cc96cc" xsi:nil="true"/>
-    <TPFriendlyName xmlns="4873beb7-5857-4685-be1f-d57550cc96cc" xsi:nil="true"/>
-    <IntlLangReview xmlns="4873beb7-5857-4685-be1f-d57550cc96cc">false</IntlLangReview>
-    <LocLastLocAttemptVersionLookup xmlns="4873beb7-5857-4685-be1f-d57550cc96cc">864570</LocLastLocAttemptVersionLookup>
-    <PolicheckWords xmlns="4873beb7-5857-4685-be1f-d57550cc96cc" xsi:nil="true"/>
-    <SubmitterId xmlns="4873beb7-5857-4685-be1f-d57550cc96cc" xsi:nil="true"/>
-    <AcquiredFrom xmlns="4873beb7-5857-4685-be1f-d57550cc96cc">Internal MS</AcquiredFrom>
-    <EditorialStatus xmlns="4873beb7-5857-4685-be1f-d57550cc96cc">Complete</EditorialStatus>
-    <Markets xmlns="4873beb7-5857-4685-be1f-d57550cc96cc"/>
-    <OriginAsset xmlns="4873beb7-5857-4685-be1f-d57550cc96cc" xsi:nil="true"/>
-    <AssetStart xmlns="4873beb7-5857-4685-be1f-d57550cc96cc">2012-11-01T04:53:00+00:00</AssetStart>
-    <FriendlyTitle xmlns="4873beb7-5857-4685-be1f-d57550cc96cc" xsi:nil="true"/>
-    <MarketSpecific xmlns="4873beb7-5857-4685-be1f-d57550cc96cc">false</MarketSpecific>
-    <TPNamespace xmlns="4873beb7-5857-4685-be1f-d57550cc96cc" xsi:nil="true"/>
-    <PublishStatusLookup xmlns="4873beb7-5857-4685-be1f-d57550cc96cc">
-      <Value>1655138</Value>
-    </PublishStatusLookup>
-    <APAuthor xmlns="4873beb7-5857-4685-be1f-d57550cc96cc">
-      <UserInfo>
-        <DisplayName>MIDDLEEAST\v-keerth</DisplayName>
-        <AccountId>2799</AccountId>
-        <AccountType/>
-      </UserInfo>
-    </APAuthor>
-    <TPCommandLine xmlns="4873beb7-5857-4685-be1f-d57550cc96cc" xsi:nil="true"/>
-    <IntlLangReviewer xmlns="4873beb7-5857-4685-be1f-d57550cc96cc" xsi:nil="true"/>
-    <OpenTemplate xmlns="4873beb7-5857-4685-be1f-d57550cc96cc">true</OpenTemplate>
-    <CSXSubmissionDate xmlns="4873beb7-5857-4685-be1f-d57550cc96cc" xsi:nil="true"/>
-    <TaxCatchAll xmlns="4873beb7-5857-4685-be1f-d57550cc96cc"/>
-    <Manager xmlns="4873beb7-5857-4685-be1f-d57550cc96cc" xsi:nil="true"/>
-    <NumericId xmlns="4873beb7-5857-4685-be1f-d57550cc96cc" xsi:nil="true"/>
-    <ParentAssetId xmlns="4873beb7-5857-4685-be1f-d57550cc96cc" xsi:nil="true"/>
-    <OriginalSourceMarket xmlns="4873beb7-5857-4685-be1f-d57550cc96cc" xsi:nil="true"/>
-    <ApprovalStatus xmlns="4873beb7-5857-4685-be1f-d57550cc96cc">InProgress</ApprovalStatus>
-    <TPComponent xmlns="4873beb7-5857-4685-be1f-d57550cc96cc" xsi:nil="true"/>
-    <EditorialTags xmlns="4873beb7-5857-4685-be1f-d57550cc96cc" xsi:nil="true"/>
-    <TPExecutable xmlns="4873beb7-5857-4685-be1f-d57550cc96cc" xsi:nil="true"/>
-    <TPLaunchHelpLink xmlns="4873beb7-5857-4685-be1f-d57550cc96cc" xsi:nil="true"/>
-    <LocComments xmlns="4873beb7-5857-4685-be1f-d57550cc96cc" xsi:nil="true"/>
-    <LocRecommendedHandoff xmlns="4873beb7-5857-4685-be1f-d57550cc96cc" xsi:nil="true"/>
-    <SourceTitle xmlns="4873beb7-5857-4685-be1f-d57550cc96cc" xsi:nil="true"/>
-    <CSXUpdate xmlns="4873beb7-5857-4685-be1f-d57550cc96cc">false</CSXUpdate>
-    <IntlLocPriority xmlns="4873beb7-5857-4685-be1f-d57550cc96cc" xsi:nil="true"/>
-    <UAProjectedTotalWords xmlns="4873beb7-5857-4685-be1f-d57550cc96cc" xsi:nil="true"/>
-    <AssetType xmlns="4873beb7-5857-4685-be1f-d57550cc96cc">TP</AssetType>
-    <MachineTranslated xmlns="4873beb7-5857-4685-be1f-d57550cc96cc">false</MachineTranslated>
-    <OutputCachingOn xmlns="4873beb7-5857-4685-be1f-d57550cc96cc">false</OutputCachingOn>
-    <TemplateStatus xmlns="4873beb7-5857-4685-be1f-d57550cc96cc">Complete</TemplateStatus>
-    <IsSearchable xmlns="4873beb7-5857-4685-be1f-d57550cc96cc">true</IsSearchable>
-    <ContentItem xmlns="4873beb7-5857-4685-be1f-d57550cc96cc" xsi:nil="true"/>
-    <HandoffToMSDN xmlns="4873beb7-5857-4685-be1f-d57550cc96cc" xsi:nil="true"/>
-    <ShowIn xmlns="4873beb7-5857-4685-be1f-d57550cc96cc">Show everywhere</ShowIn>
-    <ThumbnailAssetId xmlns="4873beb7-5857-4685-be1f-d57550cc96cc" xsi:nil="true"/>
-    <UALocComments xmlns="4873beb7-5857-4685-be1f-d57550cc96cc" xsi:nil="true"/>
-    <UALocRecommendation xmlns="4873beb7-5857-4685-be1f-d57550cc96cc">Localize</UALocRecommendation>
-    <LastModifiedDateTime xmlns="4873beb7-5857-4685-be1f-d57550cc96cc" xsi:nil="true"/>
-    <LegacyData xmlns="4873beb7-5857-4685-be1f-d57550cc96cc" xsi:nil="true"/>
-    <LocManualTestRequired xmlns="4873beb7-5857-4685-be1f-d57550cc96cc">false</LocManualTestRequired>
-    <LocMarketGroupTiers2 xmlns="4873beb7-5857-4685-be1f-d57550cc96cc" xsi:nil="true"/>
-    <ClipArtFilename xmlns="4873beb7-5857-4685-be1f-d57550cc96cc" xsi:nil="true"/>
-    <TPApplication xmlns="4873beb7-5857-4685-be1f-d57550cc96cc" xsi:nil="true"/>
-    <CSXHash xmlns="4873beb7-5857-4685-be1f-d57550cc96cc" xsi:nil="true"/>
-    <DirectSourceMarket xmlns="4873beb7-5857-4685-be1f-d57550cc96cc" xsi:nil="true"/>
-    <PrimaryImageGen xmlns="4873beb7-5857-4685-be1f-d57550cc96cc">true</PrimaryImageGen>
-    <PlannedPubDate xmlns="4873beb7-5857-4685-be1f-d57550cc96cc" xsi:nil="true"/>
-    <CSXSubmissionMarket xmlns="4873beb7-5857-4685-be1f-d57550cc96cc" xsi:nil="true"/>
-    <Downloads xmlns="4873beb7-5857-4685-be1f-d57550cc96cc">0</Downloads>
-    <ArtSampleDocs xmlns="4873beb7-5857-4685-be1f-d57550cc96cc" xsi:nil="true"/>
-    <TrustLevel xmlns="4873beb7-5857-4685-be1f-d57550cc96cc">1 Microsoft Managed Content</TrustLevel>
-    <BlockPublish xmlns="4873beb7-5857-4685-be1f-d57550cc96cc">false</BlockPublish>
-    <TPLaunchHelpLinkType xmlns="4873beb7-5857-4685-be1f-d57550cc96cc">Template</TPLaunchHelpLinkType>
-    <LocalizationTagsTaxHTField0 xmlns="4873beb7-5857-4685-be1f-d57550cc96cc">
-      <Terms xmlns="http://schemas.microsoft.com/office/infopath/2007/PartnerControls"/>
-    </LocalizationTagsTaxHTField0>
-    <BusinessGroup xmlns="4873beb7-5857-4685-be1f-d57550cc96cc" xsi:nil="true"/>
-    <Providers xmlns="4873beb7-5857-4685-be1f-d57550cc96cc" xsi:nil="true"/>
-    <TemplateTemplateType xmlns="4873beb7-5857-4685-be1f-d57550cc96cc">Word Document Template</TemplateTemplateType>
-    <TimesCloned xmlns="4873beb7-5857-4685-be1f-d57550cc96cc" xsi:nil="true"/>
-    <TPAppVersion xmlns="4873beb7-5857-4685-be1f-d57550cc96cc" xsi:nil="true"/>
-    <VoteCount xmlns="4873beb7-5857-4685-be1f-d57550cc96cc" xsi:nil="true"/>
-    <AverageRating xmlns="4873beb7-5857-4685-be1f-d57550cc96cc" xsi:nil="true"/>
-    <FeatureTagsTaxHTField0 xmlns="4873beb7-5857-4685-be1f-d57550cc96cc">
-      <Terms xmlns="http://schemas.microsoft.com/office/infopath/2007/PartnerControls"/>
-    </FeatureTagsTaxHTField0>
-    <Provider xmlns="4873beb7-5857-4685-be1f-d57550cc96cc" xsi:nil="true"/>
-    <UACurrentWords xmlns="4873beb7-5857-4685-be1f-d57550cc96cc" xsi:nil="true"/>
-    <AssetId xmlns="4873beb7-5857-4685-be1f-d57550cc96cc">TP103749966</AssetId>
-    <TPClientViewer xmlns="4873beb7-5857-4685-be1f-d57550cc96cc" xsi:nil="true"/>
-    <DSATActionTaken xmlns="4873beb7-5857-4685-be1f-d57550cc96cc" xsi:nil="true"/>
-    <APEditor xmlns="4873beb7-5857-4685-be1f-d57550cc96cc">
-      <UserInfo>
-        <DisplayName/>
-        <AccountId xsi:nil="true"/>
-        <AccountType/>
-      </UserInfo>
-    </APEditor>
-    <TPInstallLocation xmlns="4873beb7-5857-4685-be1f-d57550cc96cc" xsi:nil="true"/>
-    <OOCacheId xmlns="4873beb7-5857-4685-be1f-d57550cc96cc" xsi:nil="true"/>
-    <IsDeleted xmlns="4873beb7-5857-4685-be1f-d57550cc96cc">false</IsDeleted>
-    <PublishTargets xmlns="4873beb7-5857-4685-be1f-d57550cc96cc">OfficeOnlineVNext</PublishTargets>
-    <ApprovalLog xmlns="4873beb7-5857-4685-be1f-d57550cc96cc" xsi:nil="true"/>
-    <BugNumber xmlns="4873beb7-5857-4685-be1f-d57550cc96cc" xsi:nil="true"/>
-    <CrawlForDependencies xmlns="4873beb7-5857-4685-be1f-d57550cc96cc">false</CrawlForDependencies>
-    <InternalTagsTaxHTField0 xmlns="4873beb7-5857-4685-be1f-d57550cc96cc">
-      <Terms xmlns="http://schemas.microsoft.com/office/infopath/2007/PartnerControls"/>
-    </InternalTagsTaxHTField0>
-    <LastHandOff xmlns="4873beb7-5857-4685-be1f-d57550cc96cc" xsi:nil="true"/>
-    <Milestone xmlns="4873beb7-5857-4685-be1f-d57550cc96cc" xsi:nil="true"/>
-    <OriginalRelease xmlns="4873beb7-5857-4685-be1f-d57550cc96cc">15</OriginalRelease>
-    <RecommendationsModifier xmlns="4873beb7-5857-4685-be1f-d57550cc96cc" xsi:nil="true"/>
-    <ScenarioTagsTaxHTField0 xmlns="4873beb7-5857-4685-be1f-d57550cc96cc">
-      <Terms xmlns="http://schemas.microsoft.com/office/infopath/2007/PartnerControls"/>
-    </ScenarioTagsTaxHTField0>
-    <UANotes xmlns="4873beb7-5857-4685-be1f-d57550cc96cc" xsi:nil="true"/>
-  </documentManagement>
-</p:properties>
-</file>
-
 <file path=customXml/item4.xml><?xml version="1.0" encoding="utf-8"?>
 <b:Sources xmlns:b="http://schemas.openxmlformats.org/officeDocument/2006/bibliography" SelectedStyle="\APA.XSL" StyleName="APA">
   <b:Source>
@@ -10947,6 +10984,30 @@
 </file>
 
 <file path=customXml/itemProps1.xml><?xml version="1.0" encoding="utf-8"?>
+<ds:datastoreItem xmlns:ds="http://schemas.openxmlformats.org/officeDocument/2006/customXml" ds:itemID="{83AE4ADC-D632-40A7-A0C1-0481BB069C4F}">
+  <ds:schemaRefs>
+    <ds:schemaRef ds:uri="http://purl.org/dc/dcmitype/"/>
+    <ds:schemaRef ds:uri="http://schemas.microsoft.com/office/2006/documentManagement/types"/>
+    <ds:schemaRef ds:uri="4873beb7-5857-4685-be1f-d57550cc96cc"/>
+    <ds:schemaRef ds:uri="http://purl.org/dc/elements/1.1/"/>
+    <ds:schemaRef ds:uri="http://purl.org/dc/terms/"/>
+    <ds:schemaRef ds:uri="http://schemas.openxmlformats.org/package/2006/metadata/core-properties"/>
+    <ds:schemaRef ds:uri="http://schemas.microsoft.com/office/2006/metadata/properties"/>
+    <ds:schemaRef ds:uri="http://schemas.microsoft.com/office/infopath/2007/PartnerControls"/>
+    <ds:schemaRef ds:uri="http://www.w3.org/XML/1998/namespace"/>
+  </ds:schemaRefs>
+</ds:datastoreItem>
+</file>
+
+<file path=customXml/itemProps2.xml><?xml version="1.0" encoding="utf-8"?>
+<ds:datastoreItem xmlns:ds="http://schemas.openxmlformats.org/officeDocument/2006/customXml" ds:itemID="{FF740C13-C6A2-43D3-86C5-4CBB969C2CB1}">
+  <ds:schemaRefs>
+    <ds:schemaRef ds:uri="http://schemas.microsoft.com/sharepoint/v3/contenttype/forms"/>
+  </ds:schemaRefs>
+</ds:datastoreItem>
+</file>
+
+<file path=customXml/itemProps3.xml><?xml version="1.0" encoding="utf-8"?>
 <ds:datastoreItem xmlns:ds="http://schemas.openxmlformats.org/officeDocument/2006/customXml" ds:itemID="{88FF2527-3592-4DBF-9FD9-FEA06E5BF9A7}">
   <ds:schemaRefs>
     <ds:schemaRef ds:uri="http://schemas.microsoft.com/office/2006/metadata/contentType"/>
@@ -10964,32 +11025,8 @@
 </ds:datastoreItem>
 </file>
 
-<file path=customXml/itemProps2.xml><?xml version="1.0" encoding="utf-8"?>
-<ds:datastoreItem xmlns:ds="http://schemas.openxmlformats.org/officeDocument/2006/customXml" ds:itemID="{FF740C13-C6A2-43D3-86C5-4CBB969C2CB1}">
-  <ds:schemaRefs>
-    <ds:schemaRef ds:uri="http://schemas.microsoft.com/sharepoint/v3/contenttype/forms"/>
-  </ds:schemaRefs>
-</ds:datastoreItem>
-</file>
-
-<file path=customXml/itemProps3.xml><?xml version="1.0" encoding="utf-8"?>
-<ds:datastoreItem xmlns:ds="http://schemas.openxmlformats.org/officeDocument/2006/customXml" ds:itemID="{83AE4ADC-D632-40A7-A0C1-0481BB069C4F}">
-  <ds:schemaRefs>
-    <ds:schemaRef ds:uri="http://purl.org/dc/dcmitype/"/>
-    <ds:schemaRef ds:uri="http://schemas.microsoft.com/office/2006/documentManagement/types"/>
-    <ds:schemaRef ds:uri="4873beb7-5857-4685-be1f-d57550cc96cc"/>
-    <ds:schemaRef ds:uri="http://purl.org/dc/elements/1.1/"/>
-    <ds:schemaRef ds:uri="http://purl.org/dc/terms/"/>
-    <ds:schemaRef ds:uri="http://schemas.openxmlformats.org/package/2006/metadata/core-properties"/>
-    <ds:schemaRef ds:uri="http://schemas.microsoft.com/office/2006/metadata/properties"/>
-    <ds:schemaRef ds:uri="http://schemas.microsoft.com/office/infopath/2007/PartnerControls"/>
-    <ds:schemaRef ds:uri="http://www.w3.org/XML/1998/namespace"/>
-  </ds:schemaRefs>
-</ds:datastoreItem>
-</file>
-
 <file path=customXml/itemProps4.xml><?xml version="1.0" encoding="utf-8"?>
-<ds:datastoreItem xmlns:ds="http://schemas.openxmlformats.org/officeDocument/2006/customXml" ds:itemID="{F3554129-783A-4488-A3CB-D2BEA3F9059C}">
+<ds:datastoreItem xmlns:ds="http://schemas.openxmlformats.org/officeDocument/2006/customXml" ds:itemID="{3DDF900A-CE1E-462E-B23C-22DF0467B752}">
   <ds:schemaRefs>
     <ds:schemaRef ds:uri="http://schemas.openxmlformats.org/officeDocument/2006/bibliography"/>
   </ds:schemaRefs>

</xml_diff>

<commit_message>
more changes to handle situation-frames annotations and models
</commit_message>
<xml_diff>
--- a/doc/UTEP-prosody-overview.docx
+++ b/doc/UTEP-prosody-overview.docx
@@ -618,8 +618,6 @@
         </w:rPr>
         <w:t>, the values of the various properties</w:t>
       </w:r>
-      <w:bookmarkStart w:id="0" w:name="_GoBack"/>
-      <w:bookmarkEnd w:id="0"/>
     </w:p>
     <w:p>
       <w:pPr>
@@ -2496,7 +2494,33 @@
         <w:rPr>
           <w:lang w:eastAsia="en-US"/>
         </w:rPr>
-        <w:t xml:space="preserve">  The situation types are defined in Lorelie Situation Fram Annotatoin Guildelines for Speech Data, v 2.6, by Appen.</w:t>
+        <w:t xml:space="preserve">  The situation types are defined in </w:t>
+      </w:r>
+      <w:r>
+        <w:rPr>
+          <w:lang w:eastAsia="en-US"/>
+        </w:rPr>
+        <w:t>Lorelei</w:t>
+      </w:r>
+      <w:r>
+        <w:rPr>
+          <w:lang w:eastAsia="en-US"/>
+        </w:rPr>
+        <w:t xml:space="preserve"> Situation Fram</w:t>
+      </w:r>
+      <w:r>
+        <w:rPr>
+          <w:lang w:eastAsia="en-US"/>
+        </w:rPr>
+        <w:t>e Annotatio</w:t>
+      </w:r>
+      <w:bookmarkStart w:id="0" w:name="_GoBack"/>
+      <w:bookmarkEnd w:id="0"/>
+      <w:r>
+        <w:rPr>
+          <w:lang w:eastAsia="en-US"/>
+        </w:rPr>
+        <w:t>n Guildelines for Speech Data, v 2.6, by Appen.</w:t>
       </w:r>
       <w:r>
         <w:rPr>
@@ -5202,7 +5226,7 @@
           <w:rPr>
             <w:noProof/>
           </w:rPr>
-          <w:t>3</w:t>
+          <w:t>6</w:t>
         </w:r>
         <w:r>
           <w:rPr>
@@ -9756,141 +9780,6 @@
 </file>
 
 <file path=customXml/item1.xml><?xml version="1.0" encoding="utf-8"?>
-<p:properties xmlns:p="http://schemas.microsoft.com/office/2006/metadata/properties" xmlns:xsi="http://www.w3.org/2001/XMLSchema-instance" xmlns:pc="http://schemas.microsoft.com/office/infopath/2007/PartnerControls">
-  <documentManagement>
-    <APDescription xmlns="4873beb7-5857-4685-be1f-d57550cc96cc" xsi:nil="true"/>
-    <AssetExpire xmlns="4873beb7-5857-4685-be1f-d57550cc96cc">2029-01-01T08:00:00+00:00</AssetExpire>
-    <CampaignTagsTaxHTField0 xmlns="4873beb7-5857-4685-be1f-d57550cc96cc">
-      <Terms xmlns="http://schemas.microsoft.com/office/infopath/2007/PartnerControls"/>
-    </CampaignTagsTaxHTField0>
-    <IntlLangReviewDate xmlns="4873beb7-5857-4685-be1f-d57550cc96cc" xsi:nil="true"/>
-    <TPFriendlyName xmlns="4873beb7-5857-4685-be1f-d57550cc96cc" xsi:nil="true"/>
-    <IntlLangReview xmlns="4873beb7-5857-4685-be1f-d57550cc96cc">false</IntlLangReview>
-    <LocLastLocAttemptVersionLookup xmlns="4873beb7-5857-4685-be1f-d57550cc96cc">864570</LocLastLocAttemptVersionLookup>
-    <PolicheckWords xmlns="4873beb7-5857-4685-be1f-d57550cc96cc" xsi:nil="true"/>
-    <SubmitterId xmlns="4873beb7-5857-4685-be1f-d57550cc96cc" xsi:nil="true"/>
-    <AcquiredFrom xmlns="4873beb7-5857-4685-be1f-d57550cc96cc">Internal MS</AcquiredFrom>
-    <EditorialStatus xmlns="4873beb7-5857-4685-be1f-d57550cc96cc">Complete</EditorialStatus>
-    <Markets xmlns="4873beb7-5857-4685-be1f-d57550cc96cc"/>
-    <OriginAsset xmlns="4873beb7-5857-4685-be1f-d57550cc96cc" xsi:nil="true"/>
-    <AssetStart xmlns="4873beb7-5857-4685-be1f-d57550cc96cc">2012-11-01T04:53:00+00:00</AssetStart>
-    <FriendlyTitle xmlns="4873beb7-5857-4685-be1f-d57550cc96cc" xsi:nil="true"/>
-    <MarketSpecific xmlns="4873beb7-5857-4685-be1f-d57550cc96cc">false</MarketSpecific>
-    <TPNamespace xmlns="4873beb7-5857-4685-be1f-d57550cc96cc" xsi:nil="true"/>
-    <PublishStatusLookup xmlns="4873beb7-5857-4685-be1f-d57550cc96cc">
-      <Value>1655138</Value>
-    </PublishStatusLookup>
-    <APAuthor xmlns="4873beb7-5857-4685-be1f-d57550cc96cc">
-      <UserInfo>
-        <DisplayName>MIDDLEEAST\v-keerth</DisplayName>
-        <AccountId>2799</AccountId>
-        <AccountType/>
-      </UserInfo>
-    </APAuthor>
-    <TPCommandLine xmlns="4873beb7-5857-4685-be1f-d57550cc96cc" xsi:nil="true"/>
-    <IntlLangReviewer xmlns="4873beb7-5857-4685-be1f-d57550cc96cc" xsi:nil="true"/>
-    <OpenTemplate xmlns="4873beb7-5857-4685-be1f-d57550cc96cc">true</OpenTemplate>
-    <CSXSubmissionDate xmlns="4873beb7-5857-4685-be1f-d57550cc96cc" xsi:nil="true"/>
-    <TaxCatchAll xmlns="4873beb7-5857-4685-be1f-d57550cc96cc"/>
-    <Manager xmlns="4873beb7-5857-4685-be1f-d57550cc96cc" xsi:nil="true"/>
-    <NumericId xmlns="4873beb7-5857-4685-be1f-d57550cc96cc" xsi:nil="true"/>
-    <ParentAssetId xmlns="4873beb7-5857-4685-be1f-d57550cc96cc" xsi:nil="true"/>
-    <OriginalSourceMarket xmlns="4873beb7-5857-4685-be1f-d57550cc96cc" xsi:nil="true"/>
-    <ApprovalStatus xmlns="4873beb7-5857-4685-be1f-d57550cc96cc">InProgress</ApprovalStatus>
-    <TPComponent xmlns="4873beb7-5857-4685-be1f-d57550cc96cc" xsi:nil="true"/>
-    <EditorialTags xmlns="4873beb7-5857-4685-be1f-d57550cc96cc" xsi:nil="true"/>
-    <TPExecutable xmlns="4873beb7-5857-4685-be1f-d57550cc96cc" xsi:nil="true"/>
-    <TPLaunchHelpLink xmlns="4873beb7-5857-4685-be1f-d57550cc96cc" xsi:nil="true"/>
-    <LocComments xmlns="4873beb7-5857-4685-be1f-d57550cc96cc" xsi:nil="true"/>
-    <LocRecommendedHandoff xmlns="4873beb7-5857-4685-be1f-d57550cc96cc" xsi:nil="true"/>
-    <SourceTitle xmlns="4873beb7-5857-4685-be1f-d57550cc96cc" xsi:nil="true"/>
-    <CSXUpdate xmlns="4873beb7-5857-4685-be1f-d57550cc96cc">false</CSXUpdate>
-    <IntlLocPriority xmlns="4873beb7-5857-4685-be1f-d57550cc96cc" xsi:nil="true"/>
-    <UAProjectedTotalWords xmlns="4873beb7-5857-4685-be1f-d57550cc96cc" xsi:nil="true"/>
-    <AssetType xmlns="4873beb7-5857-4685-be1f-d57550cc96cc">TP</AssetType>
-    <MachineTranslated xmlns="4873beb7-5857-4685-be1f-d57550cc96cc">false</MachineTranslated>
-    <OutputCachingOn xmlns="4873beb7-5857-4685-be1f-d57550cc96cc">false</OutputCachingOn>
-    <TemplateStatus xmlns="4873beb7-5857-4685-be1f-d57550cc96cc">Complete</TemplateStatus>
-    <IsSearchable xmlns="4873beb7-5857-4685-be1f-d57550cc96cc">true</IsSearchable>
-    <ContentItem xmlns="4873beb7-5857-4685-be1f-d57550cc96cc" xsi:nil="true"/>
-    <HandoffToMSDN xmlns="4873beb7-5857-4685-be1f-d57550cc96cc" xsi:nil="true"/>
-    <ShowIn xmlns="4873beb7-5857-4685-be1f-d57550cc96cc">Show everywhere</ShowIn>
-    <ThumbnailAssetId xmlns="4873beb7-5857-4685-be1f-d57550cc96cc" xsi:nil="true"/>
-    <UALocComments xmlns="4873beb7-5857-4685-be1f-d57550cc96cc" xsi:nil="true"/>
-    <UALocRecommendation xmlns="4873beb7-5857-4685-be1f-d57550cc96cc">Localize</UALocRecommendation>
-    <LastModifiedDateTime xmlns="4873beb7-5857-4685-be1f-d57550cc96cc" xsi:nil="true"/>
-    <LegacyData xmlns="4873beb7-5857-4685-be1f-d57550cc96cc" xsi:nil="true"/>
-    <LocManualTestRequired xmlns="4873beb7-5857-4685-be1f-d57550cc96cc">false</LocManualTestRequired>
-    <LocMarketGroupTiers2 xmlns="4873beb7-5857-4685-be1f-d57550cc96cc" xsi:nil="true"/>
-    <ClipArtFilename xmlns="4873beb7-5857-4685-be1f-d57550cc96cc" xsi:nil="true"/>
-    <TPApplication xmlns="4873beb7-5857-4685-be1f-d57550cc96cc" xsi:nil="true"/>
-    <CSXHash xmlns="4873beb7-5857-4685-be1f-d57550cc96cc" xsi:nil="true"/>
-    <DirectSourceMarket xmlns="4873beb7-5857-4685-be1f-d57550cc96cc" xsi:nil="true"/>
-    <PrimaryImageGen xmlns="4873beb7-5857-4685-be1f-d57550cc96cc">true</PrimaryImageGen>
-    <PlannedPubDate xmlns="4873beb7-5857-4685-be1f-d57550cc96cc" xsi:nil="true"/>
-    <CSXSubmissionMarket xmlns="4873beb7-5857-4685-be1f-d57550cc96cc" xsi:nil="true"/>
-    <Downloads xmlns="4873beb7-5857-4685-be1f-d57550cc96cc">0</Downloads>
-    <ArtSampleDocs xmlns="4873beb7-5857-4685-be1f-d57550cc96cc" xsi:nil="true"/>
-    <TrustLevel xmlns="4873beb7-5857-4685-be1f-d57550cc96cc">1 Microsoft Managed Content</TrustLevel>
-    <BlockPublish xmlns="4873beb7-5857-4685-be1f-d57550cc96cc">false</BlockPublish>
-    <TPLaunchHelpLinkType xmlns="4873beb7-5857-4685-be1f-d57550cc96cc">Template</TPLaunchHelpLinkType>
-    <LocalizationTagsTaxHTField0 xmlns="4873beb7-5857-4685-be1f-d57550cc96cc">
-      <Terms xmlns="http://schemas.microsoft.com/office/infopath/2007/PartnerControls"/>
-    </LocalizationTagsTaxHTField0>
-    <BusinessGroup xmlns="4873beb7-5857-4685-be1f-d57550cc96cc" xsi:nil="true"/>
-    <Providers xmlns="4873beb7-5857-4685-be1f-d57550cc96cc" xsi:nil="true"/>
-    <TemplateTemplateType xmlns="4873beb7-5857-4685-be1f-d57550cc96cc">Word Document Template</TemplateTemplateType>
-    <TimesCloned xmlns="4873beb7-5857-4685-be1f-d57550cc96cc" xsi:nil="true"/>
-    <TPAppVersion xmlns="4873beb7-5857-4685-be1f-d57550cc96cc" xsi:nil="true"/>
-    <VoteCount xmlns="4873beb7-5857-4685-be1f-d57550cc96cc" xsi:nil="true"/>
-    <AverageRating xmlns="4873beb7-5857-4685-be1f-d57550cc96cc" xsi:nil="true"/>
-    <FeatureTagsTaxHTField0 xmlns="4873beb7-5857-4685-be1f-d57550cc96cc">
-      <Terms xmlns="http://schemas.microsoft.com/office/infopath/2007/PartnerControls"/>
-    </FeatureTagsTaxHTField0>
-    <Provider xmlns="4873beb7-5857-4685-be1f-d57550cc96cc" xsi:nil="true"/>
-    <UACurrentWords xmlns="4873beb7-5857-4685-be1f-d57550cc96cc" xsi:nil="true"/>
-    <AssetId xmlns="4873beb7-5857-4685-be1f-d57550cc96cc">TP103749966</AssetId>
-    <TPClientViewer xmlns="4873beb7-5857-4685-be1f-d57550cc96cc" xsi:nil="true"/>
-    <DSATActionTaken xmlns="4873beb7-5857-4685-be1f-d57550cc96cc" xsi:nil="true"/>
-    <APEditor xmlns="4873beb7-5857-4685-be1f-d57550cc96cc">
-      <UserInfo>
-        <DisplayName/>
-        <AccountId xsi:nil="true"/>
-        <AccountType/>
-      </UserInfo>
-    </APEditor>
-    <TPInstallLocation xmlns="4873beb7-5857-4685-be1f-d57550cc96cc" xsi:nil="true"/>
-    <OOCacheId xmlns="4873beb7-5857-4685-be1f-d57550cc96cc" xsi:nil="true"/>
-    <IsDeleted xmlns="4873beb7-5857-4685-be1f-d57550cc96cc">false</IsDeleted>
-    <PublishTargets xmlns="4873beb7-5857-4685-be1f-d57550cc96cc">OfficeOnlineVNext</PublishTargets>
-    <ApprovalLog xmlns="4873beb7-5857-4685-be1f-d57550cc96cc" xsi:nil="true"/>
-    <BugNumber xmlns="4873beb7-5857-4685-be1f-d57550cc96cc" xsi:nil="true"/>
-    <CrawlForDependencies xmlns="4873beb7-5857-4685-be1f-d57550cc96cc">false</CrawlForDependencies>
-    <InternalTagsTaxHTField0 xmlns="4873beb7-5857-4685-be1f-d57550cc96cc">
-      <Terms xmlns="http://schemas.microsoft.com/office/infopath/2007/PartnerControls"/>
-    </InternalTagsTaxHTField0>
-    <LastHandOff xmlns="4873beb7-5857-4685-be1f-d57550cc96cc" xsi:nil="true"/>
-    <Milestone xmlns="4873beb7-5857-4685-be1f-d57550cc96cc" xsi:nil="true"/>
-    <OriginalRelease xmlns="4873beb7-5857-4685-be1f-d57550cc96cc">15</OriginalRelease>
-    <RecommendationsModifier xmlns="4873beb7-5857-4685-be1f-d57550cc96cc" xsi:nil="true"/>
-    <ScenarioTagsTaxHTField0 xmlns="4873beb7-5857-4685-be1f-d57550cc96cc">
-      <Terms xmlns="http://schemas.microsoft.com/office/infopath/2007/PartnerControls"/>
-    </ScenarioTagsTaxHTField0>
-    <UANotes xmlns="4873beb7-5857-4685-be1f-d57550cc96cc" xsi:nil="true"/>
-  </documentManagement>
-</p:properties>
-</file>
-
-<file path=customXml/item2.xml><?xml version="1.0" encoding="utf-8"?>
-<?mso-contentType ?>
-<FormTemplates xmlns="http://schemas.microsoft.com/sharepoint/v3/contenttype/forms">
-  <Display>DocumentLibraryForm</Display>
-  <Edit>AssetEditForm</Edit>
-  <New>DocumentLibraryForm</New>
-</FormTemplates>
-</file>
-
-<file path=customXml/item3.xml><?xml version="1.0" encoding="utf-8"?>
 <ct:contentTypeSchema xmlns:ct="http://schemas.microsoft.com/office/2006/metadata/contentType" xmlns:ma="http://schemas.microsoft.com/office/2006/metadata/properties/metaAttributes" ct:_="" ma:_="" ma:contentTypeName="TemplateFile" ma:contentTypeID="0x0101006EDDDB5EE6D98C44930B742096920B300400F5B6D36B3EF94B4E9A635CDF2A18F5B8" ma:contentTypeVersion="72" ma:contentTypeDescription="Create a new document." ma:contentTypeScope="" ma:versionID="a23e56308344d904b51738559c3d67c9">
   <xsd:schema xmlns:xsd="http://www.w3.org/2001/XMLSchema" xmlns:xs="http://www.w3.org/2001/XMLSchema" xmlns:p="http://schemas.microsoft.com/office/2006/metadata/properties" xmlns:ns2="4873beb7-5857-4685-be1f-d57550cc96cc" targetNamespace="http://schemas.microsoft.com/office/2006/metadata/properties" ma:root="true" ma:fieldsID="cd0908cc4600e77bf5da051303e00c8d" ns2:_="">
     <xsd:import namespace="4873beb7-5857-4685-be1f-d57550cc96cc"/>
@@ -10930,6 +10819,141 @@
 </ct:contentTypeSchema>
 </file>
 
+<file path=customXml/item2.xml><?xml version="1.0" encoding="utf-8"?>
+<?mso-contentType ?>
+<FormTemplates xmlns="http://schemas.microsoft.com/sharepoint/v3/contenttype/forms">
+  <Display>DocumentLibraryForm</Display>
+  <Edit>AssetEditForm</Edit>
+  <New>DocumentLibraryForm</New>
+</FormTemplates>
+</file>
+
+<file path=customXml/item3.xml><?xml version="1.0" encoding="utf-8"?>
+<p:properties xmlns:p="http://schemas.microsoft.com/office/2006/metadata/properties" xmlns:xsi="http://www.w3.org/2001/XMLSchema-instance" xmlns:pc="http://schemas.microsoft.com/office/infopath/2007/PartnerControls">
+  <documentManagement>
+    <APDescription xmlns="4873beb7-5857-4685-be1f-d57550cc96cc" xsi:nil="true"/>
+    <AssetExpire xmlns="4873beb7-5857-4685-be1f-d57550cc96cc">2029-01-01T08:00:00+00:00</AssetExpire>
+    <CampaignTagsTaxHTField0 xmlns="4873beb7-5857-4685-be1f-d57550cc96cc">
+      <Terms xmlns="http://schemas.microsoft.com/office/infopath/2007/PartnerControls"/>
+    </CampaignTagsTaxHTField0>
+    <IntlLangReviewDate xmlns="4873beb7-5857-4685-be1f-d57550cc96cc" xsi:nil="true"/>
+    <TPFriendlyName xmlns="4873beb7-5857-4685-be1f-d57550cc96cc" xsi:nil="true"/>
+    <IntlLangReview xmlns="4873beb7-5857-4685-be1f-d57550cc96cc">false</IntlLangReview>
+    <LocLastLocAttemptVersionLookup xmlns="4873beb7-5857-4685-be1f-d57550cc96cc">864570</LocLastLocAttemptVersionLookup>
+    <PolicheckWords xmlns="4873beb7-5857-4685-be1f-d57550cc96cc" xsi:nil="true"/>
+    <SubmitterId xmlns="4873beb7-5857-4685-be1f-d57550cc96cc" xsi:nil="true"/>
+    <AcquiredFrom xmlns="4873beb7-5857-4685-be1f-d57550cc96cc">Internal MS</AcquiredFrom>
+    <EditorialStatus xmlns="4873beb7-5857-4685-be1f-d57550cc96cc">Complete</EditorialStatus>
+    <Markets xmlns="4873beb7-5857-4685-be1f-d57550cc96cc"/>
+    <OriginAsset xmlns="4873beb7-5857-4685-be1f-d57550cc96cc" xsi:nil="true"/>
+    <AssetStart xmlns="4873beb7-5857-4685-be1f-d57550cc96cc">2012-11-01T04:53:00+00:00</AssetStart>
+    <FriendlyTitle xmlns="4873beb7-5857-4685-be1f-d57550cc96cc" xsi:nil="true"/>
+    <MarketSpecific xmlns="4873beb7-5857-4685-be1f-d57550cc96cc">false</MarketSpecific>
+    <TPNamespace xmlns="4873beb7-5857-4685-be1f-d57550cc96cc" xsi:nil="true"/>
+    <PublishStatusLookup xmlns="4873beb7-5857-4685-be1f-d57550cc96cc">
+      <Value>1655138</Value>
+    </PublishStatusLookup>
+    <APAuthor xmlns="4873beb7-5857-4685-be1f-d57550cc96cc">
+      <UserInfo>
+        <DisplayName>MIDDLEEAST\v-keerth</DisplayName>
+        <AccountId>2799</AccountId>
+        <AccountType/>
+      </UserInfo>
+    </APAuthor>
+    <TPCommandLine xmlns="4873beb7-5857-4685-be1f-d57550cc96cc" xsi:nil="true"/>
+    <IntlLangReviewer xmlns="4873beb7-5857-4685-be1f-d57550cc96cc" xsi:nil="true"/>
+    <OpenTemplate xmlns="4873beb7-5857-4685-be1f-d57550cc96cc">true</OpenTemplate>
+    <CSXSubmissionDate xmlns="4873beb7-5857-4685-be1f-d57550cc96cc" xsi:nil="true"/>
+    <TaxCatchAll xmlns="4873beb7-5857-4685-be1f-d57550cc96cc"/>
+    <Manager xmlns="4873beb7-5857-4685-be1f-d57550cc96cc" xsi:nil="true"/>
+    <NumericId xmlns="4873beb7-5857-4685-be1f-d57550cc96cc" xsi:nil="true"/>
+    <ParentAssetId xmlns="4873beb7-5857-4685-be1f-d57550cc96cc" xsi:nil="true"/>
+    <OriginalSourceMarket xmlns="4873beb7-5857-4685-be1f-d57550cc96cc" xsi:nil="true"/>
+    <ApprovalStatus xmlns="4873beb7-5857-4685-be1f-d57550cc96cc">InProgress</ApprovalStatus>
+    <TPComponent xmlns="4873beb7-5857-4685-be1f-d57550cc96cc" xsi:nil="true"/>
+    <EditorialTags xmlns="4873beb7-5857-4685-be1f-d57550cc96cc" xsi:nil="true"/>
+    <TPExecutable xmlns="4873beb7-5857-4685-be1f-d57550cc96cc" xsi:nil="true"/>
+    <TPLaunchHelpLink xmlns="4873beb7-5857-4685-be1f-d57550cc96cc" xsi:nil="true"/>
+    <LocComments xmlns="4873beb7-5857-4685-be1f-d57550cc96cc" xsi:nil="true"/>
+    <LocRecommendedHandoff xmlns="4873beb7-5857-4685-be1f-d57550cc96cc" xsi:nil="true"/>
+    <SourceTitle xmlns="4873beb7-5857-4685-be1f-d57550cc96cc" xsi:nil="true"/>
+    <CSXUpdate xmlns="4873beb7-5857-4685-be1f-d57550cc96cc">false</CSXUpdate>
+    <IntlLocPriority xmlns="4873beb7-5857-4685-be1f-d57550cc96cc" xsi:nil="true"/>
+    <UAProjectedTotalWords xmlns="4873beb7-5857-4685-be1f-d57550cc96cc" xsi:nil="true"/>
+    <AssetType xmlns="4873beb7-5857-4685-be1f-d57550cc96cc">TP</AssetType>
+    <MachineTranslated xmlns="4873beb7-5857-4685-be1f-d57550cc96cc">false</MachineTranslated>
+    <OutputCachingOn xmlns="4873beb7-5857-4685-be1f-d57550cc96cc">false</OutputCachingOn>
+    <TemplateStatus xmlns="4873beb7-5857-4685-be1f-d57550cc96cc">Complete</TemplateStatus>
+    <IsSearchable xmlns="4873beb7-5857-4685-be1f-d57550cc96cc">true</IsSearchable>
+    <ContentItem xmlns="4873beb7-5857-4685-be1f-d57550cc96cc" xsi:nil="true"/>
+    <HandoffToMSDN xmlns="4873beb7-5857-4685-be1f-d57550cc96cc" xsi:nil="true"/>
+    <ShowIn xmlns="4873beb7-5857-4685-be1f-d57550cc96cc">Show everywhere</ShowIn>
+    <ThumbnailAssetId xmlns="4873beb7-5857-4685-be1f-d57550cc96cc" xsi:nil="true"/>
+    <UALocComments xmlns="4873beb7-5857-4685-be1f-d57550cc96cc" xsi:nil="true"/>
+    <UALocRecommendation xmlns="4873beb7-5857-4685-be1f-d57550cc96cc">Localize</UALocRecommendation>
+    <LastModifiedDateTime xmlns="4873beb7-5857-4685-be1f-d57550cc96cc" xsi:nil="true"/>
+    <LegacyData xmlns="4873beb7-5857-4685-be1f-d57550cc96cc" xsi:nil="true"/>
+    <LocManualTestRequired xmlns="4873beb7-5857-4685-be1f-d57550cc96cc">false</LocManualTestRequired>
+    <LocMarketGroupTiers2 xmlns="4873beb7-5857-4685-be1f-d57550cc96cc" xsi:nil="true"/>
+    <ClipArtFilename xmlns="4873beb7-5857-4685-be1f-d57550cc96cc" xsi:nil="true"/>
+    <TPApplication xmlns="4873beb7-5857-4685-be1f-d57550cc96cc" xsi:nil="true"/>
+    <CSXHash xmlns="4873beb7-5857-4685-be1f-d57550cc96cc" xsi:nil="true"/>
+    <DirectSourceMarket xmlns="4873beb7-5857-4685-be1f-d57550cc96cc" xsi:nil="true"/>
+    <PrimaryImageGen xmlns="4873beb7-5857-4685-be1f-d57550cc96cc">true</PrimaryImageGen>
+    <PlannedPubDate xmlns="4873beb7-5857-4685-be1f-d57550cc96cc" xsi:nil="true"/>
+    <CSXSubmissionMarket xmlns="4873beb7-5857-4685-be1f-d57550cc96cc" xsi:nil="true"/>
+    <Downloads xmlns="4873beb7-5857-4685-be1f-d57550cc96cc">0</Downloads>
+    <ArtSampleDocs xmlns="4873beb7-5857-4685-be1f-d57550cc96cc" xsi:nil="true"/>
+    <TrustLevel xmlns="4873beb7-5857-4685-be1f-d57550cc96cc">1 Microsoft Managed Content</TrustLevel>
+    <BlockPublish xmlns="4873beb7-5857-4685-be1f-d57550cc96cc">false</BlockPublish>
+    <TPLaunchHelpLinkType xmlns="4873beb7-5857-4685-be1f-d57550cc96cc">Template</TPLaunchHelpLinkType>
+    <LocalizationTagsTaxHTField0 xmlns="4873beb7-5857-4685-be1f-d57550cc96cc">
+      <Terms xmlns="http://schemas.microsoft.com/office/infopath/2007/PartnerControls"/>
+    </LocalizationTagsTaxHTField0>
+    <BusinessGroup xmlns="4873beb7-5857-4685-be1f-d57550cc96cc" xsi:nil="true"/>
+    <Providers xmlns="4873beb7-5857-4685-be1f-d57550cc96cc" xsi:nil="true"/>
+    <TemplateTemplateType xmlns="4873beb7-5857-4685-be1f-d57550cc96cc">Word Document Template</TemplateTemplateType>
+    <TimesCloned xmlns="4873beb7-5857-4685-be1f-d57550cc96cc" xsi:nil="true"/>
+    <TPAppVersion xmlns="4873beb7-5857-4685-be1f-d57550cc96cc" xsi:nil="true"/>
+    <VoteCount xmlns="4873beb7-5857-4685-be1f-d57550cc96cc" xsi:nil="true"/>
+    <AverageRating xmlns="4873beb7-5857-4685-be1f-d57550cc96cc" xsi:nil="true"/>
+    <FeatureTagsTaxHTField0 xmlns="4873beb7-5857-4685-be1f-d57550cc96cc">
+      <Terms xmlns="http://schemas.microsoft.com/office/infopath/2007/PartnerControls"/>
+    </FeatureTagsTaxHTField0>
+    <Provider xmlns="4873beb7-5857-4685-be1f-d57550cc96cc" xsi:nil="true"/>
+    <UACurrentWords xmlns="4873beb7-5857-4685-be1f-d57550cc96cc" xsi:nil="true"/>
+    <AssetId xmlns="4873beb7-5857-4685-be1f-d57550cc96cc">TP103749966</AssetId>
+    <TPClientViewer xmlns="4873beb7-5857-4685-be1f-d57550cc96cc" xsi:nil="true"/>
+    <DSATActionTaken xmlns="4873beb7-5857-4685-be1f-d57550cc96cc" xsi:nil="true"/>
+    <APEditor xmlns="4873beb7-5857-4685-be1f-d57550cc96cc">
+      <UserInfo>
+        <DisplayName/>
+        <AccountId xsi:nil="true"/>
+        <AccountType/>
+      </UserInfo>
+    </APEditor>
+    <TPInstallLocation xmlns="4873beb7-5857-4685-be1f-d57550cc96cc" xsi:nil="true"/>
+    <OOCacheId xmlns="4873beb7-5857-4685-be1f-d57550cc96cc" xsi:nil="true"/>
+    <IsDeleted xmlns="4873beb7-5857-4685-be1f-d57550cc96cc">false</IsDeleted>
+    <PublishTargets xmlns="4873beb7-5857-4685-be1f-d57550cc96cc">OfficeOnlineVNext</PublishTargets>
+    <ApprovalLog xmlns="4873beb7-5857-4685-be1f-d57550cc96cc" xsi:nil="true"/>
+    <BugNumber xmlns="4873beb7-5857-4685-be1f-d57550cc96cc" xsi:nil="true"/>
+    <CrawlForDependencies xmlns="4873beb7-5857-4685-be1f-d57550cc96cc">false</CrawlForDependencies>
+    <InternalTagsTaxHTField0 xmlns="4873beb7-5857-4685-be1f-d57550cc96cc">
+      <Terms xmlns="http://schemas.microsoft.com/office/infopath/2007/PartnerControls"/>
+    </InternalTagsTaxHTField0>
+    <LastHandOff xmlns="4873beb7-5857-4685-be1f-d57550cc96cc" xsi:nil="true"/>
+    <Milestone xmlns="4873beb7-5857-4685-be1f-d57550cc96cc" xsi:nil="true"/>
+    <OriginalRelease xmlns="4873beb7-5857-4685-be1f-d57550cc96cc">15</OriginalRelease>
+    <RecommendationsModifier xmlns="4873beb7-5857-4685-be1f-d57550cc96cc" xsi:nil="true"/>
+    <ScenarioTagsTaxHTField0 xmlns="4873beb7-5857-4685-be1f-d57550cc96cc">
+      <Terms xmlns="http://schemas.microsoft.com/office/infopath/2007/PartnerControls"/>
+    </ScenarioTagsTaxHTField0>
+    <UANotes xmlns="4873beb7-5857-4685-be1f-d57550cc96cc" xsi:nil="true"/>
+  </documentManagement>
+</p:properties>
+</file>
+
 <file path=customXml/item4.xml><?xml version="1.0" encoding="utf-8"?>
 <b:Sources xmlns:b="http://schemas.openxmlformats.org/officeDocument/2006/bibliography" SelectedStyle="\APA.XSL" StyleName="APA">
   <b:Source>
@@ -10984,30 +11008,6 @@
 </file>
 
 <file path=customXml/itemProps1.xml><?xml version="1.0" encoding="utf-8"?>
-<ds:datastoreItem xmlns:ds="http://schemas.openxmlformats.org/officeDocument/2006/customXml" ds:itemID="{83AE4ADC-D632-40A7-A0C1-0481BB069C4F}">
-  <ds:schemaRefs>
-    <ds:schemaRef ds:uri="http://purl.org/dc/dcmitype/"/>
-    <ds:schemaRef ds:uri="http://schemas.microsoft.com/office/2006/documentManagement/types"/>
-    <ds:schemaRef ds:uri="4873beb7-5857-4685-be1f-d57550cc96cc"/>
-    <ds:schemaRef ds:uri="http://purl.org/dc/elements/1.1/"/>
-    <ds:schemaRef ds:uri="http://purl.org/dc/terms/"/>
-    <ds:schemaRef ds:uri="http://schemas.openxmlformats.org/package/2006/metadata/core-properties"/>
-    <ds:schemaRef ds:uri="http://schemas.microsoft.com/office/2006/metadata/properties"/>
-    <ds:schemaRef ds:uri="http://schemas.microsoft.com/office/infopath/2007/PartnerControls"/>
-    <ds:schemaRef ds:uri="http://www.w3.org/XML/1998/namespace"/>
-  </ds:schemaRefs>
-</ds:datastoreItem>
-</file>
-
-<file path=customXml/itemProps2.xml><?xml version="1.0" encoding="utf-8"?>
-<ds:datastoreItem xmlns:ds="http://schemas.openxmlformats.org/officeDocument/2006/customXml" ds:itemID="{FF740C13-C6A2-43D3-86C5-4CBB969C2CB1}">
-  <ds:schemaRefs>
-    <ds:schemaRef ds:uri="http://schemas.microsoft.com/sharepoint/v3/contenttype/forms"/>
-  </ds:schemaRefs>
-</ds:datastoreItem>
-</file>
-
-<file path=customXml/itemProps3.xml><?xml version="1.0" encoding="utf-8"?>
 <ds:datastoreItem xmlns:ds="http://schemas.openxmlformats.org/officeDocument/2006/customXml" ds:itemID="{88FF2527-3592-4DBF-9FD9-FEA06E5BF9A7}">
   <ds:schemaRefs>
     <ds:schemaRef ds:uri="http://schemas.microsoft.com/office/2006/metadata/contentType"/>
@@ -11025,8 +11025,32 @@
 </ds:datastoreItem>
 </file>
 
+<file path=customXml/itemProps2.xml><?xml version="1.0" encoding="utf-8"?>
+<ds:datastoreItem xmlns:ds="http://schemas.openxmlformats.org/officeDocument/2006/customXml" ds:itemID="{FF740C13-C6A2-43D3-86C5-4CBB969C2CB1}">
+  <ds:schemaRefs>
+    <ds:schemaRef ds:uri="http://schemas.microsoft.com/sharepoint/v3/contenttype/forms"/>
+  </ds:schemaRefs>
+</ds:datastoreItem>
+</file>
+
+<file path=customXml/itemProps3.xml><?xml version="1.0" encoding="utf-8"?>
+<ds:datastoreItem xmlns:ds="http://schemas.openxmlformats.org/officeDocument/2006/customXml" ds:itemID="{83AE4ADC-D632-40A7-A0C1-0481BB069C4F}">
+  <ds:schemaRefs>
+    <ds:schemaRef ds:uri="http://purl.org/dc/dcmitype/"/>
+    <ds:schemaRef ds:uri="http://schemas.microsoft.com/office/2006/documentManagement/types"/>
+    <ds:schemaRef ds:uri="4873beb7-5857-4685-be1f-d57550cc96cc"/>
+    <ds:schemaRef ds:uri="http://purl.org/dc/elements/1.1/"/>
+    <ds:schemaRef ds:uri="http://purl.org/dc/terms/"/>
+    <ds:schemaRef ds:uri="http://schemas.openxmlformats.org/package/2006/metadata/core-properties"/>
+    <ds:schemaRef ds:uri="http://schemas.microsoft.com/office/2006/metadata/properties"/>
+    <ds:schemaRef ds:uri="http://schemas.microsoft.com/office/infopath/2007/PartnerControls"/>
+    <ds:schemaRef ds:uri="http://www.w3.org/XML/1998/namespace"/>
+  </ds:schemaRefs>
+</ds:datastoreItem>
+</file>
+
 <file path=customXml/itemProps4.xml><?xml version="1.0" encoding="utf-8"?>
-<ds:datastoreItem xmlns:ds="http://schemas.openxmlformats.org/officeDocument/2006/customXml" ds:itemID="{3DDF900A-CE1E-462E-B23C-22DF0467B752}">
+<ds:datastoreItem xmlns:ds="http://schemas.openxmlformats.org/officeDocument/2006/customXml" ds:itemID="{3B4940CA-331E-484E-97EB-B15BABAE9BB7}">
   <ds:schemaRefs>
     <ds:schemaRef ds:uri="http://schemas.openxmlformats.org/officeDocument/2006/bibliography"/>
   </ds:schemaRefs>

</xml_diff>